<commit_message>
update_3 Chương 1 giới thiệu ,Chương 2 ( push , pop ) ,Chương 3 code giới thiệu 1 phần pop .
</commit_message>
<xml_diff>
--- a/Báo cáo bài tập lớn CTDL&GT.docx
+++ b/Báo cáo bài tập lớn CTDL&GT.docx
@@ -89,7 +89,7 @@
           </mc:Choice>
           <mc:Fallback>
             <w:pict>
-              <v:rect w14:anchorId="1725223A" id="Rectangle 19" o:spid="_x0000_s1026" style="position:absolute;margin-left:-7.05pt;margin-top:-5.7pt;width:450.75pt;height:737.25pt;z-index:-251657216;visibility:visible;mso-wrap-style:square;mso-width-percent:0;mso-height-percent:0;mso-wrap-distance-left:9pt;mso-wrap-distance-top:0;mso-wrap-distance-right:9pt;mso-wrap-distance-bottom:0;mso-position-horizontal:absolute;mso-position-horizontal-relative:text;mso-position-vertical:absolute;mso-position-vertical-relative:text;mso-width-percent:0;mso-height-percent:0;mso-width-relative:page;mso-height-relative:page;v-text-anchor:middle" o:gfxdata="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" fillcolor="white [3201]" strokecolor="black [3213]" strokeweight="4.5pt">
+              <v:rect w14:anchorId="5CFAC44E" id="Rectangle 19" o:spid="_x0000_s1026" style="position:absolute;margin-left:-7.05pt;margin-top:-5.7pt;width:450.75pt;height:737.25pt;z-index:-251657216;visibility:visible;mso-wrap-style:square;mso-width-percent:0;mso-height-percent:0;mso-wrap-distance-left:9pt;mso-wrap-distance-top:0;mso-wrap-distance-right:9pt;mso-wrap-distance-bottom:0;mso-position-horizontal:absolute;mso-position-horizontal-relative:text;mso-position-vertical:absolute;mso-position-vertical-relative:text;mso-width-percent:0;mso-height-percent:0;mso-width-relative:page;mso-height-relative:page;v-text-anchor:middle" o:gfxdata="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" fillcolor="white [3201]" strokecolor="black [3213]" strokeweight="4.5pt">
                 <v:stroke linestyle="thickThin"/>
                 <v:path arrowok="t"/>
               </v:rect>
@@ -212,7 +212,7 @@
           </mc:Choice>
           <mc:Fallback>
             <w:pict>
-              <v:shapetype w14:anchorId="091ECB22" id="_x0000_t32" coordsize="21600,21600" o:spt="32" o:oned="t" path="m,l21600,21600e" filled="f">
+              <v:shapetype w14:anchorId="14F31283" id="_x0000_t32" coordsize="21600,21600" o:spt="32" o:oned="t" path="m,l21600,21600e" filled="f">
                 <v:path arrowok="t" fillok="f" o:connecttype="none"/>
                 <o:lock v:ext="edit" shapetype="t"/>
               </v:shapetype>
@@ -588,13 +588,13 @@
         <mc:AlternateContent>
           <mc:Choice Requires="wps">
             <w:drawing>
-              <wp:anchor distT="0" distB="0" distL="114300" distR="114300" simplePos="0" relativeHeight="251660288" behindDoc="1" locked="0" layoutInCell="1" allowOverlap="1" wp14:anchorId="7937B9E1" wp14:editId="69E2D3D6">
+              <wp:anchor distT="0" distB="0" distL="114300" distR="114300" simplePos="0" relativeHeight="251660288" behindDoc="1" locked="0" layoutInCell="1" allowOverlap="1" wp14:anchorId="7937B9E1" wp14:editId="569EA584">
                 <wp:simplePos x="0" y="0"/>
                 <wp:positionH relativeFrom="margin">
-                  <wp:posOffset>-205436</wp:posOffset>
+                  <wp:align>center</wp:align>
                 </wp:positionH>
                 <wp:positionV relativeFrom="paragraph">
-                  <wp:posOffset>-252398</wp:posOffset>
+                  <wp:posOffset>-260047</wp:posOffset>
                 </wp:positionV>
                 <wp:extent cx="6042991" cy="9363075"/>
                 <wp:effectExtent l="19050" t="19050" r="34290" b="47625"/>
@@ -663,7 +663,7 @@
           </mc:Choice>
           <mc:Fallback>
             <w:pict>
-              <v:rect w14:anchorId="7937B9E1" id="Rectangle 14" o:spid="_x0000_s1026" style="position:absolute;left:0;text-align:left;margin-left:-16.2pt;margin-top:-19.85pt;width:475.85pt;height:737.25pt;z-index:-251656192;visibility:visible;mso-wrap-style:square;mso-width-percent:0;mso-height-percent:0;mso-wrap-distance-left:9pt;mso-wrap-distance-top:0;mso-wrap-distance-right:9pt;mso-wrap-distance-bottom:0;mso-position-horizontal:absolute;mso-position-horizontal-relative:margin;mso-position-vertical:absolute;mso-position-vertical-relative:text;mso-width-percent:0;mso-height-percent:0;mso-width-relative:page;mso-height-relative:page;v-text-anchor:middle" o:gfxdata="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" fillcolor="white [3201]" strokecolor="black [3213]" strokeweight="4.5pt">
+              <v:rect w14:anchorId="7937B9E1" id="Rectangle 14" o:spid="_x0000_s1026" style="position:absolute;left:0;text-align:left;margin-left:0;margin-top:-20.5pt;width:475.85pt;height:737.25pt;z-index:-251656192;visibility:visible;mso-wrap-style:square;mso-width-percent:0;mso-height-percent:0;mso-wrap-distance-left:9pt;mso-wrap-distance-top:0;mso-wrap-distance-right:9pt;mso-wrap-distance-bottom:0;mso-position-horizontal:center;mso-position-horizontal-relative:margin;mso-position-vertical:absolute;mso-position-vertical-relative:text;mso-width-percent:0;mso-height-percent:0;mso-width-relative:page;mso-height-relative:page;v-text-anchor:middle" o:gfxdata="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" fillcolor="white [3201]" strokecolor="black [3213]" strokeweight="4.5pt">
                 <v:stroke linestyle="thickThin"/>
                 <v:path arrowok="t"/>
                 <v:textbox>
@@ -2255,6 +2255,69 @@
         </w:rPr>
         <w:t xml:space="preserve">Đây là đề tài quản lý đặt phòng khách sạn </w:t>
       </w:r>
+      <w:r>
+        <w:rPr>
+          <w:lang w:val="vi-VN"/>
+        </w:rPr>
+        <w:t xml:space="preserve">, được xây dựng dựa trên cấu trúc stack cách thức hoạt động chính là ( LIFO) tức là last in first out . Ý tưởng của đề tài là xây dựng đoạn chương trình quản lý số </w:t>
+      </w:r>
+      <w:r>
+        <w:rPr>
+          <w:lang w:val="vi-VN"/>
+        </w:rPr>
+        <w:t xml:space="preserve">tầng và </w:t>
+      </w:r>
+      <w:r>
+        <w:rPr>
+          <w:lang w:val="vi-VN"/>
+        </w:rPr>
+        <w:t>phòng trong khách sạn .</w:t>
+      </w:r>
+    </w:p>
+    <w:p>
+      <w:pPr>
+        <w:rPr>
+          <w:lang w:val="vi-VN"/>
+        </w:rPr>
+      </w:pPr>
+      <w:r>
+        <w:rPr>
+          <w:lang w:val="vi-VN"/>
+        </w:rPr>
+        <w:t xml:space="preserve">Stack hay còn được gọi là ngăn xếp , chúng ta có thể tưởng tượng ra những chiếc đẽ xếp chồng lên nhau , đúng vậy mỗi một chiếc đĩa chúng ta hình dung ra nó là các node . Ngăn xếp được ứng dụng phổ biến trong nghành công nghệ , ta ví dụ sử dụng nút ctrl + z và ctrl + y , chính xác 2 nút này dựa trên tư tưởng chính push và pop các stack với nhau . </w:t>
+      </w:r>
+    </w:p>
+    <w:p>
+      <w:pPr>
+        <w:rPr>
+          <w:lang w:val="vi-VN"/>
+        </w:rPr>
+      </w:pPr>
+      <w:r>
+        <w:rPr>
+          <w:lang w:val="vi-VN"/>
+        </w:rPr>
+        <w:t xml:space="preserve">Từ ý tưởng trên em đã xây dựng đề tài quản lý danh sách phòng trong khách sạn , danh sách phòng này gồm các thuộc tính phổ biến như sau : id ( mã phòng ), tên phòng , giá thuê , người thuê , ngày thuê , hạn nộp tiền phòng . </w:t>
+      </w:r>
+    </w:p>
+    <w:p>
+      <w:pPr>
+        <w:rPr>
+          <w:lang w:val="vi-VN"/>
+        </w:rPr>
+      </w:pPr>
+      <w:r>
+        <w:rPr>
+          <w:lang w:val="vi-VN"/>
+        </w:rPr>
+        <w:t xml:space="preserve">Để ngăn xếp có các tính năng ưu việt cho người dùng dễ dàng quản lý cho khách sạn của mình , em đã xây dựng những chức năng đa dạng giúp cho người dùng có thể quản lý một các dễ dàng . Những đoạn mã em xây dựng bằng ngôn ngữ C++ và không có giao diện . Về căn bản đây là những đoạn mã code thuần , từ đầu đến cuối không hàm sẵn có , và được lên ý tưởng nhưng chức năng của hàm một cách ngẫu nhiên khi viết đoạn mã . Ngẫu nhiên nhưng có đánh giá và sử dụng thử thấy hợp lý và triển khai tốt dành cho người </w:t>
+      </w:r>
+      <w:r>
+        <w:rPr>
+          <w:lang w:val="vi-VN"/>
+        </w:rPr>
+        <w:t>dùng.</w:t>
+      </w:r>
     </w:p>
     <w:p>
       <w:pPr>
@@ -2436,13 +2499,11 @@
       <w:pPr>
         <w:pStyle w:val="Heading2"/>
         <w:rPr>
-          <w:rFonts w:ascii="Times New Roman" w:hAnsi="Times New Roman" w:cs="Times New Roman"/>
-          <w:lang w:val="vi-VN"/>
-        </w:rPr>
-      </w:pPr>
-      <w:r>
-        <w:rPr>
-          <w:rFonts w:ascii="Times New Roman" w:hAnsi="Times New Roman" w:cs="Times New Roman"/>
+          <w:lang w:val="vi-VN"/>
+        </w:rPr>
+      </w:pPr>
+      <w:r>
+        <w:rPr>
           <w:lang w:val="vi-VN"/>
         </w:rPr>
         <w:t>2.1 Dữ liệu lưu trữ</w:t>
@@ -2454,6 +2515,14 @@
           <w:lang w:val="vi-VN"/>
         </w:rPr>
       </w:pPr>
+    </w:p>
+    <w:p>
+      <w:pPr>
+        <w:pStyle w:val="Heading2"/>
+        <w:rPr>
+          <w:lang w:val="vi-VN"/>
+        </w:rPr>
+      </w:pPr>
       <w:r>
         <w:rPr>
           <w:lang w:val="vi-VN"/>
@@ -2467,54 +2536,298 @@
           <w:lang w:val="vi-VN"/>
         </w:rPr>
       </w:pPr>
-    </w:p>
-    <w:p>
-      <w:pPr>
-        <w:rPr>
-          <w:lang w:val="vi-VN"/>
-        </w:rPr>
-      </w:pPr>
-    </w:p>
-    <w:p>
-      <w:pPr>
-        <w:rPr>
-          <w:lang w:val="vi-VN"/>
-        </w:rPr>
-      </w:pPr>
-    </w:p>
-    <w:p>
-      <w:pPr>
-        <w:rPr>
-          <w:lang w:val="vi-VN"/>
-        </w:rPr>
-      </w:pPr>
-    </w:p>
-    <w:p>
-      <w:pPr>
-        <w:rPr>
-          <w:lang w:val="vi-VN"/>
-        </w:rPr>
-      </w:pPr>
-    </w:p>
-    <w:p>
-      <w:pPr>
-        <w:rPr>
-          <w:lang w:val="vi-VN"/>
-        </w:rPr>
-      </w:pPr>
-    </w:p>
-    <w:p>
-      <w:pPr>
-        <w:pStyle w:val="Heading1"/>
-        <w:rPr>
-          <w:lang w:val="vi-VN"/>
-        </w:rPr>
-      </w:pPr>
-      <w:r>
-        <w:rPr>
-          <w:lang w:val="vi-VN"/>
-        </w:rPr>
-        <w:t xml:space="preserve">Ý tưởng </w:t>
+      <w:r>
+        <w:rPr>
+          <w:lang w:val="vi-VN"/>
+        </w:rPr>
+        <w:t>Cấu trúc Node : ý nghĩa đây là các node trong ngăn xếp , ta nhìn thấy hình dưới có thể nói các ô hình chữ nhật đại diện cho mỗi node .</w:t>
+      </w:r>
+    </w:p>
+    <w:p>
+      <w:pPr>
+        <w:rPr>
+          <w:lang w:val="vi-VN"/>
+        </w:rPr>
+      </w:pPr>
+      <w:r>
+        <w:rPr>
+          <w:lang w:val="vi-VN"/>
+        </w:rPr>
+        <w:t>Bây giờ ta xem cấu trúc khai báo node :</w:t>
+      </w:r>
+    </w:p>
+    <w:p>
+      <w:pPr>
+        <w:rPr>
+          <w:i/>
+          <w:lang w:val="vi-VN"/>
+        </w:rPr>
+      </w:pPr>
+      <w:r>
+        <w:rPr>
+          <w:i/>
+          <w:lang w:val="vi-VN"/>
+        </w:rPr>
+        <w:t>struct Node{</w:t>
+      </w:r>
+    </w:p>
+    <w:p>
+      <w:pPr>
+        <w:rPr>
+          <w:i/>
+          <w:lang w:val="vi-VN"/>
+        </w:rPr>
+      </w:pPr>
+      <w:r>
+        <w:rPr>
+          <w:i/>
+          <w:lang w:val="vi-VN"/>
+        </w:rPr>
+        <w:tab/>
+        <w:t>PhongKhachSan dataKs;</w:t>
+      </w:r>
+    </w:p>
+    <w:p>
+      <w:pPr>
+        <w:rPr>
+          <w:i/>
+          <w:lang w:val="vi-VN"/>
+        </w:rPr>
+      </w:pPr>
+      <w:r>
+        <w:rPr>
+          <w:i/>
+          <w:lang w:val="vi-VN"/>
+        </w:rPr>
+        <w:tab/>
+        <w:t xml:space="preserve">Node *next; </w:t>
+      </w:r>
+    </w:p>
+    <w:p>
+      <w:pPr>
+        <w:rPr>
+          <w:i/>
+          <w:lang w:val="vi-VN"/>
+        </w:rPr>
+      </w:pPr>
+      <w:r>
+        <w:rPr>
+          <w:i/>
+          <w:lang w:val="vi-VN"/>
+        </w:rPr>
+        <w:t>};</w:t>
+      </w:r>
+    </w:p>
+    <w:p>
+      <w:pPr>
+        <w:rPr>
+          <w:lang w:val="vi-VN"/>
+        </w:rPr>
+      </w:pPr>
+      <w:r>
+        <w:rPr>
+          <w:lang w:val="vi-VN"/>
+        </w:rPr>
+        <w:lastRenderedPageBreak/>
+        <w:t xml:space="preserve">Giải thích : ta sử dụng kiểu dữ liệu là struct ( hay còn gọi cấu trúc) bên trong node có thông tin dữ liệu của đối tượng là dataKs ( ý nghĩa data khách sạn ) </w:t>
+      </w:r>
+    </w:p>
+    <w:p>
+      <w:pPr>
+        <w:rPr>
+          <w:lang w:val="vi-VN"/>
+        </w:rPr>
+      </w:pPr>
+      <w:r>
+        <w:rPr>
+          <w:lang w:val="vi-VN"/>
+        </w:rPr>
+        <w:t>Cùng xem data khách sạn có những gì :</w:t>
+      </w:r>
+    </w:p>
+    <w:p>
+      <w:pPr>
+        <w:rPr>
+          <w:i/>
+          <w:lang w:val="vi-VN"/>
+        </w:rPr>
+      </w:pPr>
+      <w:r>
+        <w:rPr>
+          <w:i/>
+          <w:lang w:val="vi-VN"/>
+        </w:rPr>
+        <w:t>struct PhongKhachSan{</w:t>
+      </w:r>
+    </w:p>
+    <w:p>
+      <w:pPr>
+        <w:rPr>
+          <w:i/>
+          <w:lang w:val="vi-VN"/>
+        </w:rPr>
+      </w:pPr>
+      <w:r>
+        <w:rPr>
+          <w:i/>
+          <w:lang w:val="vi-VN"/>
+        </w:rPr>
+        <w:tab/>
+        <w:t>int id;</w:t>
+      </w:r>
+    </w:p>
+    <w:p>
+      <w:pPr>
+        <w:rPr>
+          <w:i/>
+          <w:lang w:val="vi-VN"/>
+        </w:rPr>
+      </w:pPr>
+      <w:r>
+        <w:rPr>
+          <w:i/>
+          <w:lang w:val="vi-VN"/>
+        </w:rPr>
+        <w:tab/>
+        <w:t>string name;</w:t>
+      </w:r>
+    </w:p>
+    <w:p>
+      <w:pPr>
+        <w:rPr>
+          <w:i/>
+          <w:lang w:val="vi-VN"/>
+        </w:rPr>
+      </w:pPr>
+      <w:r>
+        <w:rPr>
+          <w:i/>
+          <w:lang w:val="vi-VN"/>
+        </w:rPr>
+        <w:tab/>
+        <w:t xml:space="preserve">float giaThue; </w:t>
+      </w:r>
+    </w:p>
+    <w:p>
+      <w:pPr>
+        <w:rPr>
+          <w:i/>
+          <w:lang w:val="vi-VN"/>
+        </w:rPr>
+      </w:pPr>
+      <w:r>
+        <w:rPr>
+          <w:i/>
+          <w:lang w:val="vi-VN"/>
+        </w:rPr>
+        <w:t>};</w:t>
+      </w:r>
+    </w:p>
+    <w:p>
+      <w:pPr>
+        <w:rPr>
+          <w:i/>
+          <w:lang w:val="vi-VN"/>
+        </w:rPr>
+      </w:pPr>
+      <w:r>
+        <w:rPr>
+          <w:i/>
+          <w:lang w:val="vi-VN"/>
+        </w:rPr>
+        <w:t>Gồm thuộc tính id , tên , giaThue ,... sẽ còn thêm .</w:t>
+      </w:r>
+    </w:p>
+    <w:p>
+      <w:pPr>
+        <w:rPr>
+          <w:lang w:val="vi-VN"/>
+        </w:rPr>
+      </w:pPr>
+      <w:r>
+        <w:rPr>
+          <w:lang w:val="vi-VN"/>
+        </w:rPr>
+        <w:t>Tiếp đến là cấu trúc stack ( ngăn xếp )</w:t>
+      </w:r>
+    </w:p>
+    <w:p>
+      <w:pPr>
+        <w:rPr>
+          <w:lang w:val="vi-VN"/>
+        </w:rPr>
+      </w:pPr>
+      <w:r>
+        <w:rPr>
+          <w:lang w:val="vi-VN"/>
+        </w:rPr>
+        <w:t>struct stack{</w:t>
+      </w:r>
+    </w:p>
+    <w:p>
+      <w:pPr>
+        <w:rPr>
+          <w:lang w:val="vi-VN"/>
+        </w:rPr>
+      </w:pPr>
+      <w:r>
+        <w:rPr>
+          <w:lang w:val="vi-VN"/>
+        </w:rPr>
+        <w:tab/>
+        <w:t xml:space="preserve">Node *top; </w:t>
+      </w:r>
+    </w:p>
+    <w:p>
+      <w:pPr>
+        <w:rPr>
+          <w:lang w:val="vi-VN"/>
+        </w:rPr>
+      </w:pPr>
+      <w:r>
+        <w:rPr>
+          <w:lang w:val="vi-VN"/>
+        </w:rPr>
+        <w:t>};</w:t>
+      </w:r>
+    </w:p>
+    <w:p>
+      <w:pPr>
+        <w:rPr>
+          <w:lang w:val="vi-VN"/>
+        </w:rPr>
+      </w:pPr>
+      <w:r>
+        <w:rPr>
+          <w:lang w:val="vi-VN"/>
+        </w:rPr>
+        <w:t>Ý nghĩa : Cấu trúc stack này sẽ có thông tin của node , với việc sử dụng cấu trúc node ta có thể truy cập thông tin node qua node top ( ý nghĩa là node đầu tiên của stack hay còn gọi là đỉnh )</w:t>
+      </w:r>
+    </w:p>
+    <w:p>
+      <w:pPr>
+        <w:rPr>
+          <w:lang w:val="vi-VN"/>
+        </w:rPr>
+      </w:pPr>
+      <w:r>
+        <w:rPr>
+          <w:lang w:val="vi-VN"/>
+        </w:rPr>
+        <w:t xml:space="preserve">2.3 Chức năng hàm </w:t>
+      </w:r>
+    </w:p>
+    <w:p>
+      <w:pPr>
+        <w:rPr>
+          <w:lang w:val="vi-VN"/>
+        </w:rPr>
+      </w:pPr>
+      <w:r>
+        <w:rPr>
+          <w:lang w:val="vi-VN"/>
+        </w:rPr>
+        <w:t xml:space="preserve">Dưới đây là một số ý tưởng xây dựng hàm có tính ứng dụng cao hơn </w:t>
       </w:r>
     </w:p>
     <w:p>
@@ -2522,7 +2835,7 @@
         <w:pStyle w:val="ListParagraph"/>
         <w:numPr>
           <w:ilvl w:val="0"/>
-          <w:numId w:val="2"/>
+          <w:numId w:val="4"/>
         </w:numPr>
         <w:rPr>
           <w:lang w:val="vi-VN"/>
@@ -2532,7 +2845,66 @@
         <w:rPr>
           <w:lang w:val="vi-VN"/>
         </w:rPr>
-        <w:t>Ý tưởng chia thành các tầng , mỗi tầng sẽ là 1 stack .</w:t>
+        <w:t xml:space="preserve">Tìm hiểu hàm push </w:t>
+      </w:r>
+    </w:p>
+    <w:p>
+      <w:pPr>
+        <w:rPr>
+          <w:lang w:val="vi-VN"/>
+        </w:rPr>
+      </w:pPr>
+      <w:r>
+        <w:rPr>
+          <w:lang w:val="vi-VN"/>
+        </w:rPr>
+        <w:t xml:space="preserve">Ý nghĩa thêm vào , từ phần tử đối tượng , ta sẽ thêm phần tử đối tượng vào bên trong stack </w:t>
+      </w:r>
+    </w:p>
+    <w:p>
+      <w:pPr>
+        <w:rPr>
+          <w:lang w:val="vi-VN"/>
+        </w:rPr>
+      </w:pPr>
+      <w:r>
+        <w:rPr>
+          <w:lang w:val="vi-VN"/>
+        </w:rPr>
+        <w:t>Tại sao cần nó , push là một trong những chức năng quan trọng trong stack ,nó giúp cho các node được thêm vào bên trong stack ( ngăn xếp )</w:t>
+      </w:r>
+      <w:r>
+        <w:rPr>
+          <w:lang w:val="vi-VN"/>
+        </w:rPr>
+        <w:t xml:space="preserve"> , ví dụ ở bên dưới ta có thể thấy là một một ngăn xếp chứa 5 node ( chưa kể một node đang được push vào ) . Đúng vậy lúc này ngăn xếp có 5 node , em sẽ thêm một node vào bằng hàm push , những thông tin được di chuyển và nối lại các node với nhau .Ta có nối các node với nhau không , nhưng về bản chất stack khác linked list ở điểm là stack 2 chức năng chính thêm vào và bớt đi xong xóa .</w:t>
+      </w:r>
+    </w:p>
+    <w:p>
+      <w:pPr>
+        <w:rPr>
+          <w:lang w:val="vi-VN"/>
+        </w:rPr>
+      </w:pPr>
+    </w:p>
+    <w:p>
+      <w:pPr>
+        <w:rPr>
+          <w:lang w:val="vi-VN"/>
+        </w:rPr>
+      </w:pPr>
+      <w:r>
+        <w:rPr>
+          <w:lang w:val="vi-VN"/>
+        </w:rPr>
+        <w:lastRenderedPageBreak/>
+        <w:t xml:space="preserve">Nó sử dụng </w:t>
+      </w:r>
+      <w:r>
+        <w:rPr>
+          <w:lang w:val="vi-VN"/>
+        </w:rPr>
+        <w:t xml:space="preserve">như nào ? Push là các chúng ta thêm vào , vậy sử dụng ra sao . Ta hình dung rằng mỗi node cần nối với những node tiếp theo , nó chỉ dừng lại khi node tiếp theo trỏ đến NULL , tức là ô nhớ của node không được lưu địa chỉ gì trong ô nhớ đệm của máy tính . </w:t>
       </w:r>
     </w:p>
     <w:p>
@@ -2546,7 +2918,7 @@
           <w:noProof/>
         </w:rPr>
         <w:drawing>
-          <wp:inline distT="0" distB="0" distL="0" distR="0" wp14:anchorId="767E3061" wp14:editId="6212E1D6">
+          <wp:inline distT="0" distB="0" distL="0" distR="0" wp14:anchorId="529CBED0" wp14:editId="62510794">
             <wp:extent cx="4874260" cy="3172460"/>
             <wp:effectExtent l="0" t="0" r="2540" b="8890"/>
             <wp:docPr id="1" name="Picture 1" descr="https://cafedev.vn/wp-content/uploads/2020/07/cafedev-of-stack.png"/>
@@ -2600,7 +2972,7 @@
         <w:pStyle w:val="ListParagraph"/>
         <w:numPr>
           <w:ilvl w:val="0"/>
-          <w:numId w:val="3"/>
+          <w:numId w:val="4"/>
         </w:numPr>
         <w:rPr>
           <w:lang w:val="vi-VN"/>
@@ -2610,8 +2982,236 @@
         <w:rPr>
           <w:lang w:val="vi-VN"/>
         </w:rPr>
-        <w:t xml:space="preserve">Ý tưởng so sánh các mã id với nhau , nếu mã id nào đã có rồi thì không được nhập vào stack nữa và thông báo nhập lại </w:t>
-      </w:r>
+        <w:t xml:space="preserve">Pop ý nghĩa là xóa đi phần tử đối tượng ( tại sao gọi là phần tử đối tượng , ta thấy node này nó không chỉ chưa phần tử số nguyên , mà nó còn có cả float , string , date time ... nên gọi chung là đối tượng đi thì sẽ có ý nghĩa nhiều thuộc tính khác nhau trong đối tượng ) . </w:t>
+      </w:r>
+    </w:p>
+    <w:p>
+      <w:pPr>
+        <w:pStyle w:val="ListParagraph"/>
+        <w:rPr>
+          <w:lang w:val="vi-VN"/>
+        </w:rPr>
+      </w:pPr>
+    </w:p>
+    <w:p>
+      <w:pPr>
+        <w:pStyle w:val="ListParagraph"/>
+        <w:rPr>
+          <w:lang w:val="vi-VN"/>
+        </w:rPr>
+      </w:pPr>
+      <w:r>
+        <w:rPr>
+          <w:lang w:val="vi-VN"/>
+        </w:rPr>
+        <w:t xml:space="preserve">Pop sẽ xóa node đầu tiên trong ngăn xếp và sẽ được xóa đi trong stack , quay lại bên trên cấu trúc stack ta thấy được stack </w:t>
+      </w:r>
+      <w:r>
+        <w:rPr>
+          <w:lang w:val="vi-VN"/>
+        </w:rPr>
+        <w:t>.</w:t>
+      </w:r>
+    </w:p>
+    <w:p>
+      <w:pPr>
+        <w:pStyle w:val="ListParagraph"/>
+        <w:rPr>
+          <w:lang w:val="vi-VN"/>
+        </w:rPr>
+      </w:pPr>
+      <w:r>
+        <w:rPr>
+          <w:lang w:val="vi-VN"/>
+        </w:rPr>
+        <w:t xml:space="preserve">Pop được sử dụng như nào ? Pop sử dụng rất phổ biến liên quan đến stack , có thể nói mọi hàm gần như đều xây dựng trên tư tưởng là stack </w:t>
+      </w:r>
+      <w:r>
+        <w:rPr>
+          <w:lang w:val="vi-VN"/>
+        </w:rPr>
+        <w:t xml:space="preserve">. </w:t>
+      </w:r>
+      <w:r>
+        <w:rPr>
+          <w:lang w:val="vi-VN"/>
+        </w:rPr>
+        <w:t xml:space="preserve">Chỉ đơn giản là nó sẽ đưa node ở đỉnh ra bên ngoài và làm cắt đắt điểm nối giữa chúng với các node còn lại trong stack </w:t>
+      </w:r>
+      <w:r>
+        <w:rPr>
+          <w:lang w:val="vi-VN"/>
+        </w:rPr>
+        <w:t xml:space="preserve">, và node được đưa ra ngoài sẽ trả về phần tử đối tượng . </w:t>
+      </w:r>
+    </w:p>
+    <w:p>
+      <w:pPr>
+        <w:pStyle w:val="ListParagraph"/>
+        <w:rPr>
+          <w:lang w:val="vi-VN"/>
+        </w:rPr>
+      </w:pPr>
+    </w:p>
+    <w:p>
+      <w:pPr>
+        <w:pStyle w:val="ListParagraph"/>
+        <w:rPr>
+          <w:lang w:val="vi-VN"/>
+        </w:rPr>
+      </w:pPr>
+    </w:p>
+    <w:p>
+      <w:pPr>
+        <w:pStyle w:val="ListParagraph"/>
+        <w:rPr>
+          <w:lang w:val="vi-VN"/>
+        </w:rPr>
+      </w:pPr>
+    </w:p>
+    <w:p>
+      <w:pPr>
+        <w:pStyle w:val="ListParagraph"/>
+        <w:rPr>
+          <w:lang w:val="vi-VN"/>
+        </w:rPr>
+      </w:pPr>
+      <w:bookmarkStart w:id="20" w:name="_GoBack"/>
+      <w:bookmarkEnd w:id="20"/>
+    </w:p>
+    <w:p>
+      <w:pPr>
+        <w:rPr>
+          <w:lang w:val="vi-VN"/>
+        </w:rPr>
+      </w:pPr>
+      <w:r>
+        <w:rPr>
+          <w:lang w:val="vi-VN"/>
+        </w:rPr>
+        <w:lastRenderedPageBreak/>
+        <w:t xml:space="preserve">Chưa kể một số hàm cơ bản , mà cấu trúc strack bắt buộc có </w:t>
+      </w:r>
+      <w:r>
+        <w:rPr>
+          <w:lang w:val="vi-VN"/>
+        </w:rPr>
+        <w:t xml:space="preserve">các thuộc tính cấu trúc node và trong node lại có thuộc tính cấu trúc đối tượng  . Vậy nên khi ta sẽ đi nó đồng thời sẽ mất tất dữ liệu bên trong ô nhớ của node đấy . </w:t>
+      </w:r>
+    </w:p>
+    <w:p>
+      <w:pPr>
+        <w:pStyle w:val="ListParagraph"/>
+        <w:numPr>
+          <w:ilvl w:val="0"/>
+          <w:numId w:val="2"/>
+        </w:numPr>
+        <w:rPr>
+          <w:lang w:val="vi-VN"/>
+        </w:rPr>
+      </w:pPr>
+      <w:r>
+        <w:rPr>
+          <w:lang w:val="vi-VN"/>
+        </w:rPr>
+        <w:t>Ý tưởng chia thành các tầng , mỗi tầng sẽ là 1 stack .</w:t>
+      </w:r>
+    </w:p>
+    <w:p>
+      <w:pPr>
+        <w:ind w:left="360"/>
+        <w:rPr>
+          <w:lang w:val="vi-VN"/>
+        </w:rPr>
+      </w:pPr>
+      <w:r>
+        <w:rPr>
+          <w:lang w:val="vi-VN"/>
+        </w:rPr>
+        <w:t xml:space="preserve">Ý tưởng này dựa trên việc xây dựng quản lý một khách sạn , sẽ gồm có rất nhiều tầng , mỗi tầng lại có mức giá , và mức sống khác nhau . </w:t>
+      </w:r>
+    </w:p>
+    <w:p>
+      <w:pPr>
+        <w:ind w:left="360"/>
+        <w:rPr>
+          <w:lang w:val="vi-VN"/>
+        </w:rPr>
+      </w:pPr>
+      <w:r>
+        <w:rPr>
+          <w:lang w:val="vi-VN"/>
+        </w:rPr>
+        <w:t>Từ ý tưởng thực tế em xây dựng mã chương trình như sau :</w:t>
+      </w:r>
+    </w:p>
+    <w:p>
+      <w:pPr>
+        <w:ind w:left="360"/>
+        <w:rPr>
+          <w:lang w:val="vi-VN"/>
+        </w:rPr>
+      </w:pPr>
+      <w:r>
+        <w:rPr>
+          <w:lang w:val="vi-VN"/>
+        </w:rPr>
+        <w:t xml:space="preserve">Mã chương trình stack lại dựa trên ý tưởng sử dụng mảng , ý nghĩa luồng hoạt động mảng sẽ chia mặc định các vị trí cố định trong ô nhớ chỉ số , lúc này em sẽ thêm từng stack ( đại diện cho mỗi từng vào bên trong chỉ số của mảng) </w:t>
+      </w:r>
+    </w:p>
+    <w:p>
+      <w:pPr>
+        <w:ind w:left="360"/>
+        <w:rPr>
+          <w:lang w:val="vi-VN"/>
+        </w:rPr>
+      </w:pPr>
+      <w:r>
+        <w:rPr>
+          <w:lang w:val="vi-VN"/>
+        </w:rPr>
+        <w:t xml:space="preserve">Ví dụ ban đầu đưa , em có tệp dữ liệu là số nguyên sau đó chuyển các tệp số nguyên này vào trong mỗi ngăn xếp , mỗi ngăn xếp này sẽ được trải chiều cao như một ngọn tháp , một ngọn tháp cao quá thì dữ liệu dễ loãng thông tin và khó quản lý . Em sẽ chia dữ liệu ngọn tháp nay ra thành các phần , lúc này em sử dụng đến stack kết hợp mảng </w:t>
+      </w:r>
+    </w:p>
+    <w:p>
+      <w:pPr>
+        <w:ind w:left="360"/>
+        <w:rPr>
+          <w:lang w:val="vi-VN"/>
+        </w:rPr>
+      </w:pPr>
+    </w:p>
+    <w:p>
+      <w:pPr>
+        <w:ind w:left="360"/>
+        <w:rPr>
+          <w:lang w:val="vi-VN"/>
+        </w:rPr>
+      </w:pPr>
+    </w:p>
+    <w:p>
+      <w:pPr>
+        <w:ind w:left="360"/>
+        <w:rPr>
+          <w:lang w:val="vi-VN"/>
+        </w:rPr>
+      </w:pPr>
+    </w:p>
+    <w:p>
+      <w:pPr>
+        <w:ind w:left="360"/>
+        <w:rPr>
+          <w:lang w:val="vi-VN"/>
+        </w:rPr>
+      </w:pPr>
+    </w:p>
+    <w:p>
+      <w:pPr>
+        <w:ind w:left="360"/>
+        <w:rPr>
+          <w:lang w:val="vi-VN"/>
+        </w:rPr>
+      </w:pPr>
     </w:p>
     <w:p>
       <w:pPr>
@@ -2628,7 +3228,24 @@
         <w:rPr>
           <w:lang w:val="vi-VN"/>
         </w:rPr>
-        <w:lastRenderedPageBreak/>
+        <w:t xml:space="preserve">Ý tưởng so sánh các mã id với nhau , nếu mã id nào đã có rồi thì không được nhập vào stack nữa và thông báo nhập lại </w:t>
+      </w:r>
+    </w:p>
+    <w:p>
+      <w:pPr>
+        <w:pStyle w:val="ListParagraph"/>
+        <w:numPr>
+          <w:ilvl w:val="0"/>
+          <w:numId w:val="3"/>
+        </w:numPr>
+        <w:rPr>
+          <w:lang w:val="vi-VN"/>
+        </w:rPr>
+      </w:pPr>
+      <w:r>
+        <w:rPr>
+          <w:lang w:val="vi-VN"/>
+        </w:rPr>
         <w:t>Phác thảo ý tưởng : pop từng stack , nếu id nào đã tồn tại thì sẽ cho người dùng nhập lại ( ta sử dụng do while ) nếu id đúng rồi thì push vào 1 stack ( stack này sẽ là 1 tầng trong khách sạn</w:t>
       </w:r>
     </w:p>
@@ -2807,6 +3424,7 @@
               <w:rPr>
                 <w:lang w:val="vi-VN"/>
               </w:rPr>
+              <w:lastRenderedPageBreak/>
               <w:t>Id:2 phong124 9000</w:t>
             </w:r>
           </w:p>
@@ -3079,16 +3697,429 @@
         <w:rPr>
           <w:lang w:val="vi-VN"/>
         </w:rPr>
-        <w:t xml:space="preserve"> tưởng xây dựng stack </w:t>
-      </w:r>
-    </w:p>
-    <w:p>
-      <w:bookmarkStart w:id="20" w:name="_GoBack"/>
-      <w:bookmarkEnd w:id="20"/>
+        <w:t xml:space="preserve"> tưởng xây dựng </w:t>
+      </w:r>
+      <w:r>
+        <w:rPr>
+          <w:lang w:val="vi-VN"/>
+        </w:rPr>
+        <w:t xml:space="preserve">thuật toán để sắp xếp giá phòng tăng từ thấp đến cao </w:t>
+      </w:r>
+    </w:p>
+    <w:p>
+      <w:pPr>
+        <w:ind w:left="360"/>
+      </w:pPr>
+      <w:r>
+        <w:rPr>
+          <w:noProof/>
+        </w:rPr>
+        <w:drawing>
+          <wp:inline distT="0" distB="0" distL="0" distR="0" wp14:anchorId="5260984E" wp14:editId="5476F7EF">
+            <wp:extent cx="5943600" cy="3510279"/>
+            <wp:effectExtent l="0" t="0" r="0" b="0"/>
+            <wp:docPr id="3" name="Picture 3" descr="Selection Sort"/>
+            <wp:cNvGraphicFramePr>
+              <a:graphicFrameLocks xmlns:a="http://schemas.openxmlformats.org/drawingml/2006/main" noChangeAspect="1"/>
+            </wp:cNvGraphicFramePr>
+            <a:graphic xmlns:a="http://schemas.openxmlformats.org/drawingml/2006/main">
+              <a:graphicData uri="http://schemas.openxmlformats.org/drawingml/2006/picture">
+                <pic:pic xmlns:pic="http://schemas.openxmlformats.org/drawingml/2006/picture">
+                  <pic:nvPicPr>
+                    <pic:cNvPr id="0" name="Picture 1" descr="Selection Sort"/>
+                    <pic:cNvPicPr>
+                      <a:picLocks noChangeAspect="1" noChangeArrowheads="1"/>
+                    </pic:cNvPicPr>
+                  </pic:nvPicPr>
+                  <pic:blipFill>
+                    <a:blip r:embed="rId13">
+                      <a:extLst>
+                        <a:ext uri="{28A0092B-C50C-407E-A947-70E740481C1C}">
+                          <a14:useLocalDpi xmlns:a14="http://schemas.microsoft.com/office/drawing/2010/main" val="0"/>
+                        </a:ext>
+                      </a:extLst>
+                    </a:blip>
+                    <a:srcRect/>
+                    <a:stretch>
+                      <a:fillRect/>
+                    </a:stretch>
+                  </pic:blipFill>
+                  <pic:spPr bwMode="auto">
+                    <a:xfrm>
+                      <a:off x="0" y="0"/>
+                      <a:ext cx="5943600" cy="3510279"/>
+                    </a:xfrm>
+                    <a:prstGeom prst="rect">
+                      <a:avLst/>
+                    </a:prstGeom>
+                    <a:noFill/>
+                    <a:ln>
+                      <a:noFill/>
+                    </a:ln>
+                  </pic:spPr>
+                </pic:pic>
+              </a:graphicData>
+            </a:graphic>
+          </wp:inline>
+        </w:drawing>
+      </w:r>
+    </w:p>
+    <w:p>
+      <w:pPr>
+        <w:ind w:left="360"/>
+        <w:rPr>
+          <w:lang w:val="vi-VN"/>
+        </w:rPr>
+      </w:pPr>
+      <w:r>
+        <w:t>Ý</w:t>
+      </w:r>
+      <w:r>
+        <w:rPr>
+          <w:lang w:val="vi-VN"/>
+        </w:rPr>
+        <w:t xml:space="preserve"> tưởng thuật toán là : Duyệt từ vị trí bắt đầu đến vị trí có độ dài của mảng , sau mỗi lần duyệt thuật toán sẽ tìm ra thằng min , sau đó thằng min đó sẽ đổi chỗ với phần tử đầu tiên của mảng </w:t>
+      </w:r>
+      <w:r>
+        <w:rPr>
+          <w:lang w:val="vi-VN"/>
+        </w:rPr>
+        <w:t xml:space="preserve">và nó sẽ tăng vị trí duyệt lên , để đến khi nào vị trí k-1 ( k ở đây nghĩa là vị trí cuối ) </w:t>
+      </w:r>
+    </w:p>
+    <w:p>
+      <w:pPr>
+        <w:ind w:left="360"/>
+        <w:rPr>
+          <w:lang w:val="vi-VN"/>
+        </w:rPr>
+      </w:pPr>
+    </w:p>
+    <w:p>
+      <w:pPr>
+        <w:ind w:left="360"/>
+        <w:rPr>
+          <w:lang w:val="vi-VN"/>
+        </w:rPr>
+      </w:pPr>
+      <w:r>
+        <w:rPr>
+          <w:lang w:val="vi-VN"/>
+        </w:rPr>
+        <w:t xml:space="preserve">Sau khi xem xét triển khai vào code tôi thấy , vẫn phải gộp tất cả các tầng 1 , tầng 2 , ... vào 1 stack chung là khachSan </w:t>
+      </w:r>
+      <w:r>
+        <w:rPr>
+          <w:lang w:val="vi-VN"/>
+        </w:rPr>
+        <w:tab/>
+      </w:r>
+    </w:p>
+    <w:p>
+      <w:pPr>
+        <w:ind w:left="360"/>
+        <w:rPr>
+          <w:lang w:val="vi-VN"/>
+        </w:rPr>
+      </w:pPr>
+      <w:r>
+        <w:rPr>
+          <w:lang w:val="vi-VN"/>
+        </w:rPr>
+        <w:tab/>
+        <w:t xml:space="preserve">Ý tưởng triển khai là , sau mỗi lần duyệt nó sẽ xóa đi thằng pop </w:t>
+      </w:r>
+    </w:p>
+    <w:p>
+      <w:pPr>
+        <w:ind w:left="360"/>
+        <w:rPr>
+          <w:lang w:val="vi-VN"/>
+        </w:rPr>
+      </w:pPr>
+    </w:p>
+    <w:p>
+      <w:pPr>
+        <w:pStyle w:val="Heading1"/>
+        <w:ind w:firstLine="360"/>
+        <w:rPr>
+          <w:lang w:val="vi-VN"/>
+        </w:rPr>
+      </w:pPr>
+      <w:r>
+        <w:rPr>
+          <w:lang w:val="vi-VN"/>
+        </w:rPr>
+        <w:t xml:space="preserve">Chương 3 Phân tích chương trình và triển khai mã chương trình </w:t>
+      </w:r>
+    </w:p>
+    <w:p>
+      <w:pPr>
+        <w:pStyle w:val="Heading2"/>
+        <w:rPr>
+          <w:lang w:val="vi-VN"/>
+        </w:rPr>
+      </w:pPr>
+      <w:r>
+        <w:rPr>
+          <w:lang w:val="vi-VN"/>
+        </w:rPr>
+        <w:t>3.5 In ra màn hình sử dụng stack , và stack kết hợp mảng</w:t>
+      </w:r>
+    </w:p>
+    <w:p>
+      <w:pPr>
+        <w:pStyle w:val="Heading3"/>
+        <w:rPr>
+          <w:b w:val="0"/>
+        </w:rPr>
+      </w:pPr>
+      <w:r>
+        <w:rPr>
+          <w:b w:val="0"/>
+        </w:rPr>
+        <w:t>3.5.1 Chưa kết hợp mảng</w:t>
+      </w:r>
+    </w:p>
+    <w:p>
+      <w:pPr>
+        <w:pStyle w:val="Heading3"/>
+      </w:pPr>
+    </w:p>
+    <w:p>
+      <w:pPr>
+        <w:ind w:left="360"/>
+        <w:rPr>
+          <w:lang w:val="vi-VN"/>
+        </w:rPr>
+      </w:pPr>
+      <w:r>
+        <w:rPr>
+          <w:lang w:val="vi-VN"/>
+        </w:rPr>
+        <w:t>Cùng xem đoạn mã dưới đây :</w:t>
+      </w:r>
+    </w:p>
+    <w:p>
+      <w:pPr>
+        <w:ind w:left="360"/>
+        <w:rPr>
+          <w:lang w:val="vi-VN"/>
+        </w:rPr>
+      </w:pPr>
+      <w:r>
+        <w:rPr>
+          <w:lang w:val="vi-VN"/>
+        </w:rPr>
+        <w:t>void print(stack &amp;s) {</w:t>
+      </w:r>
+    </w:p>
+    <w:p>
+      <w:pPr>
+        <w:ind w:left="360"/>
+        <w:rPr>
+          <w:lang w:val="vi-VN"/>
+        </w:rPr>
+      </w:pPr>
+      <w:r>
+        <w:rPr>
+          <w:lang w:val="vi-VN"/>
+        </w:rPr>
+        <w:tab/>
+        <w:t xml:space="preserve">stack temp = s; </w:t>
+      </w:r>
+    </w:p>
+    <w:p>
+      <w:pPr>
+        <w:ind w:left="360"/>
+        <w:rPr>
+          <w:lang w:val="vi-VN"/>
+        </w:rPr>
+      </w:pPr>
+      <w:r>
+        <w:rPr>
+          <w:lang w:val="vi-VN"/>
+        </w:rPr>
+        <w:tab/>
+        <w:t>while(!isEmpty(temp)) {</w:t>
+      </w:r>
+    </w:p>
+    <w:p>
+      <w:pPr>
+        <w:ind w:left="360"/>
+        <w:rPr>
+          <w:lang w:val="vi-VN"/>
+        </w:rPr>
+      </w:pPr>
+      <w:r>
+        <w:rPr>
+          <w:lang w:val="vi-VN"/>
+        </w:rPr>
+        <w:tab/>
+      </w:r>
+      <w:r>
+        <w:rPr>
+          <w:lang w:val="vi-VN"/>
+        </w:rPr>
+        <w:tab/>
+        <w:t>PhongKhachSan KS = Pop(temp);</w:t>
+      </w:r>
+    </w:p>
+    <w:p>
+      <w:pPr>
+        <w:ind w:left="360"/>
+        <w:rPr>
+          <w:lang w:val="vi-VN"/>
+        </w:rPr>
+      </w:pPr>
+      <w:r>
+        <w:rPr>
+          <w:lang w:val="vi-VN"/>
+        </w:rPr>
+        <w:tab/>
+      </w:r>
+      <w:r>
+        <w:rPr>
+          <w:lang w:val="vi-VN"/>
+        </w:rPr>
+        <w:tab/>
+        <w:t>cout&lt;&lt;KS.id&lt;&lt;"\t"&lt;&lt;KS.name&lt;&lt;"\t"&lt;&lt;KS.giaThue;</w:t>
+      </w:r>
+    </w:p>
+    <w:p>
+      <w:pPr>
+        <w:ind w:left="360"/>
+        <w:rPr>
+          <w:lang w:val="vi-VN"/>
+        </w:rPr>
+      </w:pPr>
+      <w:r>
+        <w:rPr>
+          <w:lang w:val="vi-VN"/>
+        </w:rPr>
+        <w:tab/>
+      </w:r>
+      <w:r>
+        <w:rPr>
+          <w:lang w:val="vi-VN"/>
+        </w:rPr>
+        <w:tab/>
+        <w:t>cout&lt;&lt;endl;</w:t>
+      </w:r>
+    </w:p>
+    <w:p>
+      <w:pPr>
+        <w:ind w:left="360"/>
+        <w:rPr>
+          <w:lang w:val="vi-VN"/>
+        </w:rPr>
+      </w:pPr>
+      <w:r>
+        <w:rPr>
+          <w:lang w:val="vi-VN"/>
+        </w:rPr>
+        <w:t>//</w:t>
+      </w:r>
+      <w:r>
+        <w:rPr>
+          <w:lang w:val="vi-VN"/>
+        </w:rPr>
+        <w:tab/>
+      </w:r>
+      <w:r>
+        <w:rPr>
+          <w:lang w:val="vi-VN"/>
+        </w:rPr>
+        <w:tab/>
+        <w:t>Push(s,KS);</w:t>
+      </w:r>
+    </w:p>
+    <w:p>
+      <w:pPr>
+        <w:ind w:left="360"/>
+        <w:rPr>
+          <w:lang w:val="vi-VN"/>
+        </w:rPr>
+      </w:pPr>
+      <w:r>
+        <w:rPr>
+          <w:lang w:val="vi-VN"/>
+        </w:rPr>
+        <w:tab/>
+        <w:t>}</w:t>
+      </w:r>
+    </w:p>
+    <w:p>
+      <w:pPr>
+        <w:ind w:left="360"/>
+        <w:rPr>
+          <w:lang w:val="vi-VN"/>
+        </w:rPr>
+      </w:pPr>
+      <w:r>
+        <w:rPr>
+          <w:lang w:val="vi-VN"/>
+        </w:rPr>
+        <w:t>}</w:t>
+      </w:r>
+    </w:p>
+    <w:p>
+      <w:pPr>
+        <w:ind w:left="360"/>
+        <w:rPr>
+          <w:lang w:val="vi-VN"/>
+        </w:rPr>
+      </w:pPr>
+      <w:r>
+        <w:rPr>
+          <w:lang w:val="vi-VN"/>
+        </w:rPr>
+        <w:t xml:space="preserve">Bên trên là các hiện phòng không sử dụng mảng , nó khá là đơn giản , chỉ dựa trên tư tưởng là lấy ra và xóa đi </w:t>
+      </w:r>
+    </w:p>
+    <w:p>
+      <w:pPr>
+        <w:pStyle w:val="Heading3"/>
+        <w:rPr>
+          <w:b w:val="0"/>
+        </w:rPr>
+      </w:pPr>
+      <w:r>
+        <w:rPr>
+          <w:b w:val="0"/>
+        </w:rPr>
+        <w:t>3.5.</w:t>
+      </w:r>
+      <w:r>
+        <w:rPr>
+          <w:b w:val="0"/>
+        </w:rPr>
+        <w:t>2</w:t>
+      </w:r>
+      <w:r>
+        <w:rPr>
+          <w:b w:val="0"/>
+        </w:rPr>
+        <w:t xml:space="preserve"> kết hợp mảng</w:t>
+      </w:r>
+    </w:p>
+    <w:p>
+      <w:pPr>
+        <w:rPr>
+          <w:lang w:val="vi-VN"/>
+        </w:rPr>
+      </w:pPr>
+    </w:p>
+    <w:p>
+      <w:pPr>
+        <w:rPr>
+          <w:lang w:val="vi-VN"/>
+        </w:rPr>
+      </w:pPr>
     </w:p>
     <w:sectPr>
-      <w:headerReference w:type="default" r:id="rId13"/>
-      <w:footerReference w:type="default" r:id="rId14"/>
+      <w:headerReference w:type="default" r:id="rId14"/>
+      <w:footerReference w:type="default" r:id="rId15"/>
       <w:pgSz w:w="12240" w:h="15840"/>
       <w:pgMar w:top="1440" w:right="1440" w:bottom="1440" w:left="1440" w:header="720" w:footer="720" w:gutter="0"/>
       <w:cols w:space="720"/>
@@ -3594,7 +4625,6 @@
       <w:dataBinding w:prefixMappings="xmlns:ns0='http://schemas.openxmlformats.org/package/2006/metadata/core-properties' xmlns:ns1='http://purl.org/dc/elements/1.1/'" w:xpath="/ns0:coreProperties[1]/ns1:title[1]" w:storeItemID="{6C3C8BC8-F283-45AE-878A-BAB7291924A1}"/>
       <w:text/>
     </w:sdtPr>
-    <w:sdtEndPr/>
     <w:sdtContent>
       <w:p>
         <w:pPr>
@@ -3813,9 +4843,9 @@
     </w:lvl>
   </w:abstractNum>
   <w:abstractNum w:abstractNumId="2" w15:restartNumberingAfterBreak="0">
-    <w:nsid w:val="5EA066AF"/>
+    <w:nsid w:val="55B60076"/>
     <w:multiLevelType w:val="hybridMultilevel"/>
-    <w:tmpl w:val="3794AD7A"/>
+    <w:tmpl w:val="DCA8AB84"/>
     <w:lvl w:ilvl="0" w:tplc="0409000F">
       <w:start w:val="1"/>
       <w:numFmt w:val="decimal"/>
@@ -3901,14 +4931,106 @@
       </w:pPr>
     </w:lvl>
   </w:abstractNum>
+  <w:abstractNum w:abstractNumId="3" w15:restartNumberingAfterBreak="0">
+    <w:nsid w:val="5EA066AF"/>
+    <w:multiLevelType w:val="hybridMultilevel"/>
+    <w:tmpl w:val="3794AD7A"/>
+    <w:lvl w:ilvl="0" w:tplc="0409000F">
+      <w:start w:val="1"/>
+      <w:numFmt w:val="decimal"/>
+      <w:lvlText w:val="%1."/>
+      <w:lvlJc w:val="left"/>
+      <w:pPr>
+        <w:ind w:left="720" w:hanging="360"/>
+      </w:pPr>
+      <w:rPr>
+        <w:rFonts w:hint="default"/>
+      </w:rPr>
+    </w:lvl>
+    <w:lvl w:ilvl="1" w:tplc="04090019" w:tentative="1">
+      <w:start w:val="1"/>
+      <w:numFmt w:val="lowerLetter"/>
+      <w:lvlText w:val="%2."/>
+      <w:lvlJc w:val="left"/>
+      <w:pPr>
+        <w:ind w:left="1440" w:hanging="360"/>
+      </w:pPr>
+    </w:lvl>
+    <w:lvl w:ilvl="2" w:tplc="0409001B" w:tentative="1">
+      <w:start w:val="1"/>
+      <w:numFmt w:val="lowerRoman"/>
+      <w:lvlText w:val="%3."/>
+      <w:lvlJc w:val="right"/>
+      <w:pPr>
+        <w:ind w:left="2160" w:hanging="180"/>
+      </w:pPr>
+    </w:lvl>
+    <w:lvl w:ilvl="3" w:tplc="0409000F" w:tentative="1">
+      <w:start w:val="1"/>
+      <w:numFmt w:val="decimal"/>
+      <w:lvlText w:val="%4."/>
+      <w:lvlJc w:val="left"/>
+      <w:pPr>
+        <w:ind w:left="2880" w:hanging="360"/>
+      </w:pPr>
+    </w:lvl>
+    <w:lvl w:ilvl="4" w:tplc="04090019" w:tentative="1">
+      <w:start w:val="1"/>
+      <w:numFmt w:val="lowerLetter"/>
+      <w:lvlText w:val="%5."/>
+      <w:lvlJc w:val="left"/>
+      <w:pPr>
+        <w:ind w:left="3600" w:hanging="360"/>
+      </w:pPr>
+    </w:lvl>
+    <w:lvl w:ilvl="5" w:tplc="0409001B" w:tentative="1">
+      <w:start w:val="1"/>
+      <w:numFmt w:val="lowerRoman"/>
+      <w:lvlText w:val="%6."/>
+      <w:lvlJc w:val="right"/>
+      <w:pPr>
+        <w:ind w:left="4320" w:hanging="180"/>
+      </w:pPr>
+    </w:lvl>
+    <w:lvl w:ilvl="6" w:tplc="0409000F" w:tentative="1">
+      <w:start w:val="1"/>
+      <w:numFmt w:val="decimal"/>
+      <w:lvlText w:val="%7."/>
+      <w:lvlJc w:val="left"/>
+      <w:pPr>
+        <w:ind w:left="5040" w:hanging="360"/>
+      </w:pPr>
+    </w:lvl>
+    <w:lvl w:ilvl="7" w:tplc="04090019" w:tentative="1">
+      <w:start w:val="1"/>
+      <w:numFmt w:val="lowerLetter"/>
+      <w:lvlText w:val="%8."/>
+      <w:lvlJc w:val="left"/>
+      <w:pPr>
+        <w:ind w:left="5760" w:hanging="360"/>
+      </w:pPr>
+    </w:lvl>
+    <w:lvl w:ilvl="8" w:tplc="0409001B" w:tentative="1">
+      <w:start w:val="1"/>
+      <w:numFmt w:val="lowerRoman"/>
+      <w:lvlText w:val="%9."/>
+      <w:lvlJc w:val="right"/>
+      <w:pPr>
+        <w:ind w:left="6480" w:hanging="180"/>
+      </w:pPr>
+    </w:lvl>
+  </w:abstractNum>
   <w:num w:numId="1">
-    <w:abstractNumId w:val="2"/>
+    <w:abstractNumId w:val="3"/>
   </w:num>
   <w:num w:numId="2">
     <w:abstractNumId w:val="1"/>
   </w:num>
   <w:num w:numId="3">
     <w:abstractNumId w:val="0"/>
+  </w:num>
+  <w:num w:numId="4">
+    <w:abstractNumId w:val="2"/>
   </w:num>
 </w:numbering>
 </file>

</xml_diff>

<commit_message>
update thuật toán insertion sort và selection sort
</commit_message>
<xml_diff>
--- a/Báo cáo bài tập lớn CTDL&GT.docx
+++ b/Báo cáo bài tập lớn CTDL&GT.docx
@@ -7423,41 +7423,97 @@
           <w:lang w:val="vi-VN"/>
         </w:rPr>
       </w:pPr>
-    </w:p>
-    <w:p>
-      <w:pPr>
-        <w:rPr>
-          <w:lang w:val="vi-VN"/>
-        </w:rPr>
-      </w:pPr>
+      <w:r>
+        <w:rPr>
+          <w:lang w:val="vi-VN"/>
+        </w:rPr>
+        <w:t xml:space="preserve">Bây giờ ta sẽ xây dựng thuật toán sắp xếp </w:t>
+      </w:r>
+      <w:r>
+        <w:rPr>
+          <w:lang w:val="vi-VN"/>
+        </w:rPr>
+        <w:t xml:space="preserve">selection sort </w:t>
+      </w:r>
+    </w:p>
+    <w:p>
+      <w:pPr>
+        <w:rPr>
+          <w:lang w:val="vi-VN"/>
+        </w:rPr>
+      </w:pPr>
+      <w:r>
+        <w:rPr>
+          <w:lang w:val="vi-VN"/>
+        </w:rPr>
+        <w:t xml:space="preserve">Sau đó ta sẽ đánh giá mức độ phức tạp thuật toán O(n) </w:t>
+      </w:r>
+    </w:p>
+    <w:p>
+      <w:pPr>
+        <w:pStyle w:val="Heading2"/>
+        <w:rPr>
+          <w:lang w:val="vi-VN"/>
+        </w:rPr>
+      </w:pPr>
+      <w:r>
+        <w:rPr>
+          <w:lang w:val="vi-VN"/>
+        </w:rPr>
+        <w:t>3.</w:t>
+      </w:r>
+      <w:r>
+        <w:rPr>
+          <w:lang w:val="vi-VN"/>
+        </w:rPr>
+        <w:t>17</w:t>
+      </w:r>
+      <w:r>
+        <w:rPr>
+          <w:lang w:val="vi-VN"/>
+        </w:rPr>
+        <w:t>Hàm tìm giá thuê phòng lớn nhất</w:t>
+      </w:r>
+    </w:p>
+    <w:p>
+      <w:pPr>
+        <w:rPr>
+          <w:lang w:val="vi-VN"/>
+        </w:rPr>
+      </w:pPr>
+      <w:r>
+        <w:rPr>
+          <w:lang w:val="vi-VN"/>
+        </w:rPr>
+        <w:t xml:space="preserve">Ý tưởng duyệt qua tất cả các node thứ i </w:t>
+      </w:r>
+      <w:r>
+        <w:rPr>
+          <w:lang w:val="vi-VN"/>
+        </w:rPr>
+        <w:t>-1</w:t>
+      </w:r>
+      <w:r>
+        <w:rPr>
+          <w:lang w:val="vi-VN"/>
+        </w:rPr>
+        <w:t xml:space="preserve"> rồi tìm vị trí nhỏ nhất . Tức là sau mỗi lần lần lặp ta sẽ cho node giảm đi ở vị trí sau node vừa duyệt rồi . </w:t>
+      </w:r>
+    </w:p>
+    <w:p>
+      <w:pPr>
+        <w:rPr>
+          <w:lang w:val="vi-VN"/>
+        </w:rPr>
+      </w:pPr>
+      <w:r>
+        <w:rPr>
+          <w:lang w:val="vi-VN"/>
+        </w:rPr>
+        <w:t xml:space="preserve">K này là vị trí thứ s.top-&gt;next nghĩa là node kế tiếp </w:t>
+      </w:r>
       <w:bookmarkStart w:id="20" w:name="_GoBack"/>
       <w:bookmarkEnd w:id="20"/>
-    </w:p>
-    <w:p>
-      <w:pPr>
-        <w:pStyle w:val="Heading2"/>
-        <w:rPr>
-          <w:lang w:val="vi-VN"/>
-        </w:rPr>
-      </w:pPr>
-      <w:r>
-        <w:rPr>
-          <w:lang w:val="vi-VN"/>
-        </w:rPr>
-        <w:t>3.</w:t>
-      </w:r>
-      <w:r>
-        <w:rPr>
-          <w:lang w:val="vi-VN"/>
-        </w:rPr>
-        <w:t>17</w:t>
-      </w:r>
-      <w:r>
-        <w:rPr>
-          <w:lang w:val="vi-VN"/>
-        </w:rPr>
-        <w:t>Hàm tìm giá thuê phòng lớn nhất</w:t>
-      </w:r>
     </w:p>
     <w:p>
       <w:pPr>

</xml_diff>

<commit_message>
update xu ly file ...
</commit_message>
<xml_diff>
--- a/Báo cáo bài tập lớn CTDL&GT.docx
+++ b/Báo cáo bài tập lớn CTDL&GT.docx
@@ -2001,69 +2001,6 @@
     </w:p>
     <w:p>
       <w:pPr>
-        <w:pStyle w:val="BodyTextIndent2"/>
-        <w:spacing w:line="336" w:lineRule="auto"/>
-        <w:ind w:left="0" w:firstLine="360"/>
-        <w:jc w:val="center"/>
-        <w:rPr>
-          <w:rFonts w:ascii="Times New Roman" w:hAnsi="Times New Roman" w:cs="Times New Roman"/>
-          <w:b/>
-          <w:sz w:val="26"/>
-          <w:szCs w:val="26"/>
-        </w:rPr>
-      </w:pPr>
-      <w:r>
-        <w:rPr>
-          <w:rFonts w:ascii="Times New Roman" w:hAnsi="Times New Roman" w:cs="Times New Roman"/>
-          <w:b/>
-          <w:sz w:val="26"/>
-          <w:szCs w:val="26"/>
-        </w:rPr>
-        <w:lastRenderedPageBreak/>
-        <w:t>MỤC LỤC BẢNG</w:t>
-      </w:r>
-    </w:p>
-    <w:p>
-      <w:pPr>
-        <w:pStyle w:val="BodyTextIndent2"/>
-        <w:spacing w:line="336" w:lineRule="auto"/>
-        <w:ind w:left="0" w:firstLine="360"/>
-        <w:jc w:val="center"/>
-        <w:rPr>
-          <w:rFonts w:ascii="Times New Roman" w:hAnsi="Times New Roman" w:cs="Times New Roman"/>
-          <w:b/>
-          <w:sz w:val="26"/>
-          <w:szCs w:val="26"/>
-        </w:rPr>
-      </w:pPr>
-      <w:r>
-        <w:rPr>
-          <w:rFonts w:ascii="Times New Roman" w:hAnsi="Times New Roman" w:cs="Times New Roman"/>
-          <w:b/>
-          <w:sz w:val="26"/>
-          <w:szCs w:val="26"/>
-        </w:rPr>
-        <w:t>(Đánh tự động nếu có)</w:t>
-      </w:r>
-    </w:p>
-    <w:p>
-      <w:pPr>
-        <w:rPr>
-          <w:sz w:val="26"/>
-          <w:szCs w:val="26"/>
-        </w:rPr>
-      </w:pPr>
-    </w:p>
-    <w:p>
-      <w:pPr>
-        <w:rPr>
-          <w:sz w:val="26"/>
-          <w:szCs w:val="26"/>
-        </w:rPr>
-      </w:pPr>
-    </w:p>
-    <w:p>
-      <w:pPr>
         <w:rPr>
           <w:sz w:val="26"/>
           <w:szCs w:val="26"/>
@@ -2749,22 +2686,6 @@
           <w:lang w:val="vi-VN"/>
         </w:rPr>
       </w:pPr>
-    </w:p>
-    <w:p>
-      <w:pPr>
-        <w:ind w:firstLine="720"/>
-        <w:rPr>
-          <w:lang w:val="vi-VN"/>
-        </w:rPr>
-      </w:pPr>
-    </w:p>
-    <w:p>
-      <w:pPr>
-        <w:ind w:firstLine="720"/>
-        <w:rPr>
-          <w:lang w:val="vi-VN"/>
-        </w:rPr>
-      </w:pPr>
       <w:r>
         <w:rPr>
           <w:lang w:val="vi-VN"/>
@@ -2943,7 +2864,13 @@
         <w:rPr>
           <w:lang w:val="vi-VN"/>
         </w:rPr>
-        <w:t xml:space="preserve">2.3 Chức năng hàm </w:t>
+        <w:t xml:space="preserve">2.3 Chức năng </w:t>
+      </w:r>
+      <w:r>
+        <w:rPr>
+          <w:lang w:val="vi-VN"/>
+        </w:rPr>
+        <w:t>chính</w:t>
       </w:r>
     </w:p>
     <w:p>
@@ -2990,20 +2917,20 @@
         <w:rPr>
           <w:lang w:val="vi-VN"/>
         </w:rPr>
+        <w:t xml:space="preserve">Ý nghĩa thêm vào , từ phần tử đối tượng , ta sẽ thêm phần tử đối tượng vào bên trong stack </w:t>
+      </w:r>
+    </w:p>
+    <w:p>
+      <w:pPr>
+        <w:rPr>
+          <w:lang w:val="vi-VN"/>
+        </w:rPr>
+      </w:pPr>
+      <w:r>
+        <w:rPr>
+          <w:lang w:val="vi-VN"/>
+        </w:rPr>
         <w:lastRenderedPageBreak/>
-        <w:t xml:space="preserve">Ý nghĩa thêm vào , từ phần tử đối tượng , ta sẽ thêm phần tử đối tượng vào bên trong stack </w:t>
-      </w:r>
-    </w:p>
-    <w:p>
-      <w:pPr>
-        <w:rPr>
-          <w:lang w:val="vi-VN"/>
-        </w:rPr>
-      </w:pPr>
-      <w:r>
-        <w:rPr>
-          <w:lang w:val="vi-VN"/>
-        </w:rPr>
         <w:t>Tại sao cần nó , push là một trong những chức năng quan trọng trong stack ,nó giúp cho các node được thêm vào bên trong stack ( ngăn xếp )</w:t>
       </w:r>
       <w:r>
@@ -3012,13 +2939,6 @@
         </w:rPr>
         <w:t xml:space="preserve"> , ví dụ ở bên dưới ta có thể thấy là một một ngăn xếp chứa 5 node ( chưa kể một node đang được push vào ) . Đúng vậy lúc này ngăn xếp có 5 node , em sẽ thêm một node vào bằng hàm push , những thông tin được di chuyển và nối lại các node với nhau .Ta có nối các node với nhau không , nhưng về bản chất stack khác linked list ở điểm là stack 2 chức năng chính thêm vào và bớt đi xong xóa .</w:t>
       </w:r>
-    </w:p>
-    <w:p>
-      <w:pPr>
-        <w:rPr>
-          <w:lang w:val="vi-VN"/>
-        </w:rPr>
-      </w:pPr>
     </w:p>
     <w:p>
       <w:pPr>
@@ -3171,20 +3091,26 @@
         <w:rPr>
           <w:lang w:val="vi-VN"/>
         </w:rPr>
+        <w:t xml:space="preserve">Pop được sử dụng như nào ? Pop sử dụng rất phổ biến liên quan đến stack , có thể nói mọi hàm gần như đều xây dựng trên tư tưởng là stack </w:t>
+      </w:r>
+      <w:r>
+        <w:rPr>
+          <w:lang w:val="vi-VN"/>
+        </w:rPr>
+        <w:t xml:space="preserve">. </w:t>
+      </w:r>
+      <w:r>
+        <w:rPr>
+          <w:lang w:val="vi-VN"/>
+        </w:rPr>
+        <w:t xml:space="preserve">Chỉ đơn giản là nó sẽ đưa node ở đỉnh ra bên </w:t>
+      </w:r>
+      <w:r>
+        <w:rPr>
+          <w:lang w:val="vi-VN"/>
+        </w:rPr>
         <w:lastRenderedPageBreak/>
-        <w:t xml:space="preserve">Pop được sử dụng như nào ? Pop sử dụng rất phổ biến liên quan đến stack , có thể nói mọi hàm gần như đều xây dựng trên tư tưởng là stack </w:t>
-      </w:r>
-      <w:r>
-        <w:rPr>
-          <w:lang w:val="vi-VN"/>
-        </w:rPr>
-        <w:t xml:space="preserve">. </w:t>
-      </w:r>
-      <w:r>
-        <w:rPr>
-          <w:lang w:val="vi-VN"/>
-        </w:rPr>
-        <w:t xml:space="preserve">Chỉ đơn giản là nó sẽ đưa node ở đỉnh ra bên ngoài và làm cắt đắt điểm nối giữa chúng với các node còn lại trong stack </w:t>
+        <w:t xml:space="preserve">ngoài và làm cắt đắt điểm nối giữa chúng với các node còn lại trong stack </w:t>
       </w:r>
       <w:r>
         <w:rPr>
@@ -3227,10 +3153,25 @@
         <w:ind w:firstLine="55"/>
       </w:pPr>
       <w:r>
-        <w:t>2.3.3 Hàm</w:t>
-      </w:r>
-      <w:r>
-        <w:t xml:space="preserve"> chia thành các tầng , mỗi tầng sẽ là 1 stack .</w:t>
+        <w:t xml:space="preserve">2.3.3 </w:t>
+      </w:r>
+      <w:r>
+        <w:t>C</w:t>
+      </w:r>
+      <w:r>
+        <w:t xml:space="preserve">hia thành các </w:t>
+      </w:r>
+      <w:r>
+        <w:t>vị</w:t>
+      </w:r>
+      <w:r>
+        <w:rPr>
+          <w:lang w:val="vi-VN"/>
+        </w:rPr>
+        <w:t xml:space="preserve"> trí cho mỗi stack</w:t>
+      </w:r>
+      <w:r>
+        <w:t>.</w:t>
       </w:r>
     </w:p>
     <w:p>
@@ -3272,7 +3213,7 @@
         <w:rPr>
           <w:lang w:val="vi-VN"/>
         </w:rPr>
-        <w:t xml:space="preserve">Mã chương trình stack lại dựa trên ý tưởng sử dụng mảng , ý nghĩa luồng hoạt động mảng sẽ chia mặc định các vị trí cố định trong ô nhớ chỉ số , lúc này em sẽ thêm từng stack ( đại diện cho mỗi từng vào bên trong chỉ số của mảng) </w:t>
+        <w:t xml:space="preserve">Mã chương trình stack lại dựa trên sử dụng mảng , ý nghĩa luồng hoạt động mảng sẽ chia mặc định các vị trí cố định trong ô nhớ chỉ số , lúc này em sẽ thêm từng stack ( đại diện cho mỗi từng vào bên trong chỉ số của mảng) </w:t>
       </w:r>
     </w:p>
     <w:p>
@@ -3695,23 +3636,35 @@
           <w:rStyle w:val="Heading3Char"/>
           <w:lang w:val="vi-VN"/>
         </w:rPr>
-        <w:t xml:space="preserve">.3.4 </w:t>
+        <w:t>.3.</w:t>
       </w:r>
       <w:r>
         <w:rPr>
           <w:rStyle w:val="Heading3Char"/>
-        </w:rPr>
-        <w:t>Hàm</w:t>
+          <w:lang w:val="vi-VN"/>
+        </w:rPr>
+        <w:t xml:space="preserve"> </w:t>
       </w:r>
       <w:r>
         <w:rPr>
           <w:rStyle w:val="Heading3Char"/>
           <w:lang w:val="vi-VN"/>
         </w:rPr>
-        <w:t xml:space="preserve"> so sánh các mã id với nhau</w:t>
-      </w:r>
-      <w:r>
-        <w:t xml:space="preserve"> </w:t>
+        <w:t>S</w:t>
+      </w:r>
+      <w:r>
+        <w:rPr>
+          <w:rStyle w:val="Heading3Char"/>
+          <w:lang w:val="vi-VN"/>
+        </w:rPr>
+        <w:t>o</w:t>
+      </w:r>
+      <w:r>
+        <w:rPr>
+          <w:rStyle w:val="Heading3Char"/>
+          <w:lang w:val="vi-VN"/>
+        </w:rPr>
+        <w:t xml:space="preserve"> sánh , tìm kiếm.</w:t>
       </w:r>
     </w:p>
     <w:p>
@@ -3744,7 +3697,6 @@
         <w:rPr>
           <w:lang w:val="vi-VN"/>
         </w:rPr>
-        <w:lastRenderedPageBreak/>
         <w:t>Phác thảo ý tưởng : pop từng stack , nếu id nào đã tồn tại thì sẽ cho người dùng nhập lại ( ta sử dụng do while ) nếu id đúng rồi thì push vào 1 stack ( stack này sẽ là 1 tầng trong khách sạn</w:t>
       </w:r>
     </w:p>
@@ -3794,24 +3746,34 @@
     <w:p>
       <w:pPr>
         <w:pStyle w:val="Heading3"/>
-      </w:pPr>
-      <w:r>
-        <w:t>2</w:t>
-      </w:r>
-      <w:r>
-        <w:rPr>
-          <w:lang w:val="vi-VN"/>
-        </w:rPr>
-        <w:t xml:space="preserve">.3.5 </w:t>
-      </w:r>
+        <w:numPr>
+          <w:ilvl w:val="2"/>
+          <w:numId w:val="4"/>
+        </w:numPr>
+      </w:pPr>
       <w:r>
         <w:t xml:space="preserve">Hàm </w:t>
       </w:r>
       <w:r>
-        <w:t xml:space="preserve"> xây dựng </w:t>
+        <w:t xml:space="preserve"> </w:t>
+      </w:r>
+      <w:r>
+        <w:t>xây</w:t>
+      </w:r>
+      <w:r>
+        <w:t xml:space="preserve"> dựng </w:t>
       </w:r>
       <w:r>
         <w:t xml:space="preserve">thuật toán để sắp xếp giá phòng tăng từ thấp đến cao </w:t>
+      </w:r>
+    </w:p>
+    <w:p>
+      <w:pPr>
+        <w:pStyle w:val="Heading4"/>
+        <w:ind w:firstLine="720"/>
+      </w:pPr>
+      <w:r>
+        <w:t>a)Selection sort</w:t>
       </w:r>
     </w:p>
     <w:p>
@@ -3914,15 +3876,6 @@
     </w:p>
     <w:p>
       <w:pPr>
-        <w:ind w:left="360"/>
-        <w:rPr>
-          <w:i/>
-          <w:lang w:val="vi-VN"/>
-        </w:rPr>
-      </w:pPr>
-    </w:p>
-    <w:p>
-      <w:pPr>
         <w:ind w:left="360" w:firstLine="360"/>
         <w:rPr>
           <w:lang w:val="vi-VN"/>
@@ -4028,6 +3981,79 @@
           <w:lang w:val="vi-VN"/>
         </w:rPr>
       </w:pPr>
+    </w:p>
+    <w:p>
+      <w:pPr>
+        <w:ind w:left="360"/>
+        <w:rPr>
+          <w:lang w:val="vi-VN"/>
+        </w:rPr>
+      </w:pPr>
+    </w:p>
+    <w:p>
+      <w:pPr>
+        <w:ind w:left="360"/>
+        <w:rPr>
+          <w:lang w:val="vi-VN"/>
+        </w:rPr>
+      </w:pPr>
+      <w:r>
+        <w:rPr>
+          <w:lang w:val="vi-VN"/>
+        </w:rPr>
+        <w:lastRenderedPageBreak/>
+        <w:t xml:space="preserve">b) Quick sort </w:t>
+      </w:r>
+    </w:p>
+    <w:p>
+      <w:pPr>
+        <w:ind w:left="360"/>
+        <w:rPr>
+          <w:lang w:val="vi-VN"/>
+        </w:rPr>
+      </w:pPr>
+      <w:r>
+        <w:rPr>
+          <w:lang w:val="vi-VN"/>
+        </w:rPr>
+        <w:t xml:space="preserve"> </w:t>
+      </w:r>
+    </w:p>
+    <w:p>
+      <w:pPr>
+        <w:ind w:left="360"/>
+        <w:rPr>
+          <w:lang w:val="vi-VN"/>
+        </w:rPr>
+      </w:pPr>
+      <w:r>
+        <w:rPr>
+          <w:lang w:val="vi-VN"/>
+        </w:rPr>
+        <w:t xml:space="preserve">c) Merge sort </w:t>
+      </w:r>
+    </w:p>
+    <w:p>
+      <w:pPr>
+        <w:ind w:left="360"/>
+        <w:rPr>
+          <w:lang w:val="vi-VN"/>
+        </w:rPr>
+      </w:pPr>
+    </w:p>
+    <w:p>
+      <w:pPr>
+        <w:ind w:left="360"/>
+        <w:rPr>
+          <w:lang w:val="vi-VN"/>
+        </w:rPr>
+      </w:pPr>
+      <w:r>
+        <w:rPr>
+          <w:lang w:val="vi-VN"/>
+        </w:rPr>
+        <w:t>d) Insertion sort</w:t>
+      </w:r>
     </w:p>
     <w:p>
       <w:pPr>
@@ -4266,6 +4292,7 @@
         <w:rPr>
           <w:lang w:val="vi-VN"/>
         </w:rPr>
+        <w:lastRenderedPageBreak/>
         <w:t xml:space="preserve">3.4 </w:t>
       </w:r>
       <w:r>
@@ -4313,7 +4340,6 @@
           <w:i/>
           <w:lang w:val="vi-VN"/>
         </w:rPr>
-        <w:lastRenderedPageBreak/>
         <w:t>int isEmpty(stack &amp;s) {</w:t>
       </w:r>
     </w:p>
@@ -4523,6 +4549,7 @@
         <w:rPr>
           <w:lang w:val="vi-VN"/>
         </w:rPr>
+        <w:lastRenderedPageBreak/>
         <w:t xml:space="preserve">3.7 Thêm vào đầu </w:t>
       </w:r>
     </w:p>
@@ -4585,7 +4612,6 @@
         <w:rPr>
           <w:lang w:val="vi-VN"/>
         </w:rPr>
-        <w:lastRenderedPageBreak/>
         <w:t xml:space="preserve">3.8 Thêm vào </w:t>
       </w:r>
       <w:r>
@@ -4748,6 +4774,7 @@
           <w:noProof/>
           <w14:ligatures w14:val="standardContextual"/>
         </w:rPr>
+        <w:lastRenderedPageBreak/>
         <w:drawing>
           <wp:inline distT="0" distB="0" distL="0" distR="0" wp14:anchorId="31FA63A9" wp14:editId="43BEF2BA">
             <wp:extent cx="5943600" cy="3346450"/>
@@ -4840,7 +4867,6 @@
           <w:i/>
           <w:lang w:val="vi-VN"/>
         </w:rPr>
-        <w:lastRenderedPageBreak/>
         <w:t>{</w:t>
       </w:r>
     </w:p>
@@ -5011,6 +5037,7 @@
         <w:rPr>
           <w:lang w:val="vi-VN"/>
         </w:rPr>
+        <w:lastRenderedPageBreak/>
         <w:t>void print(stack &amp;s) {</w:t>
       </w:r>
     </w:p>
@@ -5263,6 +5290,7 @@
           <w:noProof/>
           <w14:ligatures w14:val="standardContextual"/>
         </w:rPr>
+        <w:lastRenderedPageBreak/>
         <w:drawing>
           <wp:inline distT="0" distB="0" distL="0" distR="0" wp14:anchorId="155FE46A" wp14:editId="3C756581">
             <wp:extent cx="5943600" cy="3078480"/>
@@ -5336,22 +5364,16 @@
     </w:p>
     <w:p>
       <w:pPr>
-        <w:pStyle w:val="Heading3"/>
-        <w:ind w:left="0"/>
-        <w:rPr>
-          <w:b w:val="0"/>
-          <w:lang w:val="vi-VN"/>
-        </w:rPr>
-      </w:pPr>
-      <w:r>
-        <w:rPr>
-          <w:b w:val="0"/>
-        </w:rPr>
+        <w:rPr>
+          <w:b/>
+          <w:lang w:val="vi-VN"/>
+        </w:rPr>
+      </w:pPr>
+      <w:r>
         <w:t>Ý</w:t>
       </w:r>
       <w:r>
         <w:rPr>
-          <w:b w:val="0"/>
           <w:lang w:val="vi-VN"/>
         </w:rPr>
         <w:t xml:space="preserve"> tưởng khi tôi sử dụng hàm này nó sẽ in ra màn hình thông tin số tầng và trong mỗi số tầng sẽ có số phòng thứ j . </w:t>
@@ -5422,66 +5444,66 @@
         <w:rPr>
           <w:lang w:val="vi-VN"/>
         </w:rPr>
+        <w:t xml:space="preserve">In ra màn hình </w:t>
+      </w:r>
+      <w:r>
+        <w:rPr>
+          <w:lang w:val="vi-VN"/>
+        </w:rPr>
+        <w:t xml:space="preserve">sử dụng mảng , đây là kĩ thuật kết hợp mảng và stack </w:t>
+      </w:r>
+    </w:p>
+    <w:p>
+      <w:pPr>
+        <w:rPr>
+          <w:lang w:val="vi-VN"/>
+        </w:rPr>
+      </w:pPr>
+      <w:r>
+        <w:rPr>
+          <w:lang w:val="vi-VN"/>
+        </w:rPr>
+        <w:t xml:space="preserve">Về giải thuật nó tương tự như không kết hợp </w:t>
+      </w:r>
+      <w:r>
+        <w:rPr>
+          <w:lang w:val="vi-VN"/>
+        </w:rPr>
+        <w:t>mảng:</w:t>
+      </w:r>
+    </w:p>
+    <w:p>
+      <w:pPr>
+        <w:rPr>
+          <w:lang w:val="vi-VN"/>
+        </w:rPr>
+      </w:pPr>
+      <w:r>
+        <w:rPr>
+          <w:lang w:val="vi-VN"/>
+        </w:rPr>
+        <w:t xml:space="preserve">Duyệt từng phần tử trong vị trí của mảng thứ i , mỗi vị trí tương ứng với mỗi stack , và mỗi stack này lại chữa những node trỏ đến ô bộ nhớ . </w:t>
+      </w:r>
+    </w:p>
+    <w:p>
+      <w:pPr>
+        <w:rPr>
+          <w:lang w:val="vi-VN"/>
+        </w:rPr>
+      </w:pPr>
+    </w:p>
+    <w:p>
+      <w:pPr>
+        <w:pStyle w:val="Heading2"/>
+        <w:rPr>
+          <w:lang w:val="vi-VN"/>
+        </w:rPr>
+      </w:pPr>
+      <w:r>
+        <w:rPr>
+          <w:lang w:val="vi-VN"/>
+        </w:rPr>
         <w:lastRenderedPageBreak/>
-        <w:t xml:space="preserve">In ra màn hình </w:t>
-      </w:r>
-      <w:r>
-        <w:rPr>
-          <w:lang w:val="vi-VN"/>
-        </w:rPr>
-        <w:t xml:space="preserve">sử dụng mảng , đây là kĩ thuật kết hợp mảng và stack </w:t>
-      </w:r>
-    </w:p>
-    <w:p>
-      <w:pPr>
-        <w:rPr>
-          <w:lang w:val="vi-VN"/>
-        </w:rPr>
-      </w:pPr>
-      <w:r>
-        <w:rPr>
-          <w:lang w:val="vi-VN"/>
-        </w:rPr>
-        <w:t xml:space="preserve">Về giải thuật nó tương tự như không kết hợp </w:t>
-      </w:r>
-      <w:r>
-        <w:rPr>
-          <w:lang w:val="vi-VN"/>
-        </w:rPr>
-        <w:t>mảng:</w:t>
-      </w:r>
-    </w:p>
-    <w:p>
-      <w:pPr>
-        <w:rPr>
-          <w:lang w:val="vi-VN"/>
-        </w:rPr>
-      </w:pPr>
-      <w:r>
-        <w:rPr>
-          <w:lang w:val="vi-VN"/>
-        </w:rPr>
-        <w:t xml:space="preserve">Duyệt từng phần tử trong vị trí của mảng thứ i , mỗi vị trí tương ứng với mỗi stack , và mỗi stack này lại chữa những node trỏ đến ô bộ nhớ . </w:t>
-      </w:r>
-    </w:p>
-    <w:p>
-      <w:pPr>
-        <w:rPr>
-          <w:lang w:val="vi-VN"/>
-        </w:rPr>
-      </w:pPr>
-    </w:p>
-    <w:p>
-      <w:pPr>
-        <w:pStyle w:val="Heading2"/>
-        <w:rPr>
-          <w:lang w:val="vi-VN"/>
-        </w:rPr>
-      </w:pPr>
-      <w:r>
-        <w:rPr>
-          <w:lang w:val="vi-VN"/>
-        </w:rPr>
         <w:t>3.</w:t>
       </w:r>
       <w:r>
@@ -5687,7 +5709,6 @@
           <w:noProof/>
           <w:lang w:val="vi-VN"/>
         </w:rPr>
-        <w:lastRenderedPageBreak/>
         <w:drawing>
           <wp:inline distT="0" distB="0" distL="0" distR="0" wp14:anchorId="607804B7" wp14:editId="0FD360F6">
             <wp:extent cx="4498848" cy="2630786"/>
@@ -5780,6 +5801,7 @@
         <w:rPr>
           <w:lang w:val="vi-VN"/>
         </w:rPr>
+        <w:lastRenderedPageBreak/>
         <w:t xml:space="preserve">Ý tưởng sử dụng lấy ra phần tử đầu tiên sau đó xóa đi để ứng dụng trong trường hợp muốn in ra theo thứ tự đảo ngược </w:t>
       </w:r>
     </w:p>
@@ -5921,7 +5943,6 @@
           <w:noProof/>
           <w14:ligatures w14:val="standardContextual"/>
         </w:rPr>
-        <w:lastRenderedPageBreak/>
         <w:drawing>
           <wp:inline distT="0" distB="0" distL="0" distR="0" wp14:anchorId="544F5880" wp14:editId="336C9543">
             <wp:extent cx="5943600" cy="2193290"/>
@@ -5962,6 +5983,7 @@
     <w:p>
       <w:pPr>
         <w:pStyle w:val="Heading3"/>
+        <w:ind w:left="0"/>
         <w:rPr>
           <w:b w:val="0"/>
         </w:rPr>
@@ -5987,6 +6009,7 @@
     </w:p>
     <w:p>
       <w:pPr>
+        <w:ind w:firstLine="305"/>
         <w:rPr>
           <w:b/>
           <w:lang w:val="vi-VN"/>
@@ -6019,6 +6042,7 @@
           <w:noProof/>
           <w14:ligatures w14:val="standardContextual"/>
         </w:rPr>
+        <w:lastRenderedPageBreak/>
         <w:drawing>
           <wp:inline distT="0" distB="0" distL="0" distR="0" wp14:anchorId="03144A34" wp14:editId="759A56C3">
             <wp:extent cx="5943600" cy="3228340"/>
@@ -6071,6 +6095,7 @@
     </w:p>
     <w:p>
       <w:pPr>
+        <w:ind w:firstLine="720"/>
         <w:rPr>
           <w:lang w:val="vi-VN"/>
         </w:rPr>
@@ -6151,7 +6176,6 @@
         <w:rPr>
           <w:lang w:val="vi-VN"/>
         </w:rPr>
-        <w:lastRenderedPageBreak/>
         <w:t>Giải thuật</w:t>
       </w:r>
       <w:r>
@@ -6169,6 +6193,7 @@
     </w:p>
     <w:p>
       <w:pPr>
+        <w:ind w:firstLine="720"/>
         <w:rPr>
           <w:lang w:val="vi-VN"/>
         </w:rPr>
@@ -6184,305 +6209,6 @@
           <w:lang w:val="vi-VN"/>
         </w:rPr>
         <w:t xml:space="preserve"> phần tử lấy ra sau đó so sánh với id phòng cần tìm kiếm thì trả về 1 . </w:t>
-      </w:r>
-    </w:p>
-    <w:p>
-      <w:pPr>
-        <w:rPr>
-          <w:lang w:val="vi-VN"/>
-        </w:rPr>
-      </w:pPr>
-      <w:r>
-        <w:rPr>
-          <w:lang w:val="vi-VN"/>
-        </w:rPr>
-        <w:t>Nhap vao so tang :3</w:t>
-      </w:r>
-    </w:p>
-    <w:p>
-      <w:pPr>
-        <w:rPr>
-          <w:lang w:val="vi-VN"/>
-        </w:rPr>
-      </w:pPr>
-      <w:r>
-        <w:rPr>
-          <w:lang w:val="vi-VN"/>
-        </w:rPr>
-        <w:t>1       Phong 101       1100</w:t>
-      </w:r>
-    </w:p>
-    <w:p>
-      <w:pPr>
-        <w:rPr>
-          <w:lang w:val="vi-VN"/>
-        </w:rPr>
-      </w:pPr>
-      <w:r>
-        <w:rPr>
-          <w:lang w:val="vi-VN"/>
-        </w:rPr>
-        <w:t>2       Phong 102       150</w:t>
-      </w:r>
-    </w:p>
-    <w:p>
-      <w:pPr>
-        <w:rPr>
-          <w:lang w:val="vi-VN"/>
-        </w:rPr>
-      </w:pPr>
-      <w:r>
-        <w:rPr>
-          <w:lang w:val="vi-VN"/>
-        </w:rPr>
-        <w:t>3       Phong 103       3900</w:t>
-      </w:r>
-    </w:p>
-    <w:p>
-      <w:pPr>
-        <w:rPr>
-          <w:lang w:val="vi-VN"/>
-        </w:rPr>
-      </w:pPr>
-      <w:r>
-        <w:rPr>
-          <w:lang w:val="vi-VN"/>
-        </w:rPr>
-        <w:t>4       Phong 104       1300</w:t>
-      </w:r>
-    </w:p>
-    <w:p>
-      <w:pPr>
-        <w:rPr>
-          <w:lang w:val="vi-VN"/>
-        </w:rPr>
-      </w:pPr>
-      <w:r>
-        <w:rPr>
-          <w:lang w:val="vi-VN"/>
-        </w:rPr>
-        <w:t>1       Phong 101       1100</w:t>
-      </w:r>
-    </w:p>
-    <w:p>
-      <w:pPr>
-        <w:rPr>
-          <w:lang w:val="vi-VN"/>
-        </w:rPr>
-      </w:pPr>
-      <w:r>
-        <w:rPr>
-          <w:lang w:val="vi-VN"/>
-        </w:rPr>
-        <w:t>2       Phong 102       150</w:t>
-      </w:r>
-    </w:p>
-    <w:p>
-      <w:pPr>
-        <w:rPr>
-          <w:lang w:val="vi-VN"/>
-        </w:rPr>
-      </w:pPr>
-      <w:r>
-        <w:rPr>
-          <w:lang w:val="vi-VN"/>
-        </w:rPr>
-        <w:t>3       Phong 103       3900</w:t>
-      </w:r>
-    </w:p>
-    <w:p>
-      <w:pPr>
-        <w:rPr>
-          <w:lang w:val="vi-VN"/>
-        </w:rPr>
-      </w:pPr>
-      <w:r>
-        <w:rPr>
-          <w:lang w:val="vi-VN"/>
-        </w:rPr>
-        <w:t>4       Phong 104       1300</w:t>
-      </w:r>
-    </w:p>
-    <w:p>
-      <w:pPr>
-        <w:rPr>
-          <w:lang w:val="vi-VN"/>
-        </w:rPr>
-      </w:pPr>
-      <w:r>
-        <w:rPr>
-          <w:lang w:val="vi-VN"/>
-        </w:rPr>
-        <w:t>1       Phong 101       1100</w:t>
-      </w:r>
-    </w:p>
-    <w:p>
-      <w:pPr>
-        <w:rPr>
-          <w:lang w:val="vi-VN"/>
-        </w:rPr>
-      </w:pPr>
-      <w:r>
-        <w:rPr>
-          <w:lang w:val="vi-VN"/>
-        </w:rPr>
-        <w:t>2       Phong 102       150</w:t>
-      </w:r>
-    </w:p>
-    <w:p>
-      <w:pPr>
-        <w:rPr>
-          <w:lang w:val="vi-VN"/>
-        </w:rPr>
-      </w:pPr>
-      <w:r>
-        <w:rPr>
-          <w:lang w:val="vi-VN"/>
-        </w:rPr>
-        <w:t>3       Phong 103       3900</w:t>
-      </w:r>
-    </w:p>
-    <w:p>
-      <w:pPr>
-        <w:rPr>
-          <w:lang w:val="vi-VN"/>
-        </w:rPr>
-      </w:pPr>
-      <w:r>
-        <w:rPr>
-          <w:lang w:val="vi-VN"/>
-        </w:rPr>
-        <w:t>4       Phong 104       1300</w:t>
-      </w:r>
-    </w:p>
-    <w:p>
-      <w:pPr>
-        <w:rPr>
-          <w:lang w:val="vi-VN"/>
-        </w:rPr>
-      </w:pPr>
-      <w:r>
-        <w:rPr>
-          <w:lang w:val="vi-VN"/>
-        </w:rPr>
-        <w:t>Nhap id phong tim kiem :2</w:t>
-      </w:r>
-    </w:p>
-    <w:p>
-      <w:pPr>
-        <w:rPr>
-          <w:lang w:val="vi-VN"/>
-        </w:rPr>
-      </w:pPr>
-      <w:r>
-        <w:rPr>
-          <w:lang w:val="vi-VN"/>
-        </w:rPr>
-        <w:t>Tim thay phong co id la :2</w:t>
-      </w:r>
-    </w:p>
-    <w:p>
-      <w:pPr>
-        <w:pStyle w:val="Heading2"/>
-        <w:rPr>
-          <w:lang w:val="vi-VN"/>
-        </w:rPr>
-      </w:pPr>
-      <w:r>
-        <w:rPr>
-          <w:lang w:val="vi-VN"/>
-        </w:rPr>
-        <w:t>3.</w:t>
-      </w:r>
-      <w:r>
-        <w:rPr>
-          <w:lang w:val="vi-VN"/>
-        </w:rPr>
-        <w:t>14</w:t>
-      </w:r>
-      <w:r>
-        <w:rPr>
-          <w:lang w:val="vi-VN"/>
-        </w:rPr>
-        <w:t xml:space="preserve"> Tìm kiếm trả về node phòng </w:t>
-      </w:r>
-    </w:p>
-    <w:p>
-      <w:pPr>
-        <w:rPr>
-          <w:lang w:val="vi-VN"/>
-        </w:rPr>
-      </w:pPr>
-      <w:r>
-        <w:rPr>
-          <w:lang w:val="vi-VN"/>
-        </w:rPr>
-        <w:t xml:space="preserve">Ý tưởng : Sau khi tìm kiếm id của phòng thì trả về node phòng đó . </w:t>
-      </w:r>
-    </w:p>
-    <w:p>
-      <w:pPr>
-        <w:rPr>
-          <w:lang w:val="vi-VN"/>
-        </w:rPr>
-      </w:pPr>
-    </w:p>
-    <w:p>
-      <w:pPr>
-        <w:rPr>
-          <w:lang w:val="vi-VN"/>
-        </w:rPr>
-      </w:pPr>
-    </w:p>
-    <w:p>
-      <w:pPr>
-        <w:rPr>
-          <w:lang w:val="vi-VN"/>
-        </w:rPr>
-      </w:pPr>
-    </w:p>
-    <w:p>
-      <w:pPr>
-        <w:pStyle w:val="Heading2"/>
-        <w:rPr>
-          <w:lang w:val="vi-VN"/>
-        </w:rPr>
-      </w:pPr>
-      <w:r>
-        <w:lastRenderedPageBreak/>
-        <w:t>3.</w:t>
-      </w:r>
-      <w:r>
-        <w:t>15</w:t>
-      </w:r>
-      <w:r>
-        <w:t xml:space="preserve"> Merge stack ( hợp</w:t>
-      </w:r>
-      <w:r>
-        <w:rPr>
-          <w:lang w:val="vi-VN"/>
-        </w:rPr>
-        <w:t xml:space="preserve"> nhất stack )</w:t>
-      </w:r>
-    </w:p>
-    <w:p>
-      <w:pPr>
-        <w:ind w:firstLine="720"/>
-        <w:rPr>
-          <w:lang w:val="vi-VN"/>
-        </w:rPr>
-      </w:pPr>
-      <w:r>
-        <w:rPr>
-          <w:lang w:val="vi-VN"/>
-        </w:rPr>
-        <w:t xml:space="preserve">Ý tưởng là mỗi stack sẽ chứa </w:t>
-      </w:r>
-      <w:r>
-        <w:rPr>
-          <w:lang w:val="vi-VN"/>
-        </w:rPr>
-        <w:t>trong mỗi vị trí trong mảng , bây giờ em sẽ merge từng node của mỗi stack vào bên trong stack có chung , ý nghĩa để hợp nhất tất cả cả node trong stack vào chung một stack , ứng dụng trong việc sắp xếp , tìm kiếm ,quy hoạch động .</w:t>
       </w:r>
     </w:p>
     <w:p>
@@ -6496,11 +6222,12 @@
           <w:noProof/>
           <w14:ligatures w14:val="standardContextual"/>
         </w:rPr>
+        <w:lastRenderedPageBreak/>
         <w:drawing>
-          <wp:inline distT="0" distB="0" distL="0" distR="0" wp14:anchorId="6D3D5034" wp14:editId="7884724B">
-            <wp:extent cx="5943600" cy="1893570"/>
-            <wp:effectExtent l="0" t="0" r="0" b="0"/>
-            <wp:docPr id="10" name="Picture 10"/>
+          <wp:inline distT="0" distB="0" distL="0" distR="0" wp14:anchorId="3F80C7E2" wp14:editId="4A81026A">
+            <wp:extent cx="5276190" cy="3133333"/>
+            <wp:effectExtent l="0" t="0" r="1270" b="0"/>
+            <wp:docPr id="13" name="Picture 13"/>
             <wp:cNvGraphicFramePr>
               <a:graphicFrameLocks xmlns:a="http://schemas.openxmlformats.org/drawingml/2006/main" noChangeAspect="1"/>
             </wp:cNvGraphicFramePr>
@@ -6520,6 +6247,400 @@
                   <pic:spPr>
                     <a:xfrm>
                       <a:off x="0" y="0"/>
+                      <a:ext cx="5276190" cy="3133333"/>
+                    </a:xfrm>
+                    <a:prstGeom prst="rect">
+                      <a:avLst/>
+                    </a:prstGeom>
+                  </pic:spPr>
+                </pic:pic>
+              </a:graphicData>
+            </a:graphic>
+          </wp:inline>
+        </w:drawing>
+      </w:r>
+    </w:p>
+    <w:p>
+      <w:pPr>
+        <w:rPr>
+          <w:lang w:val="vi-VN"/>
+        </w:rPr>
+      </w:pPr>
+      <w:r>
+        <w:rPr>
+          <w:lang w:val="vi-VN"/>
+        </w:rPr>
+        <w:t>Nhap vao so tang :3</w:t>
+      </w:r>
+    </w:p>
+    <w:p>
+      <w:pPr>
+        <w:rPr>
+          <w:lang w:val="vi-VN"/>
+        </w:rPr>
+      </w:pPr>
+      <w:r>
+        <w:rPr>
+          <w:lang w:val="vi-VN"/>
+        </w:rPr>
+        <w:t>1       Phong 101       1100</w:t>
+      </w:r>
+    </w:p>
+    <w:p>
+      <w:pPr>
+        <w:rPr>
+          <w:lang w:val="vi-VN"/>
+        </w:rPr>
+      </w:pPr>
+      <w:r>
+        <w:rPr>
+          <w:lang w:val="vi-VN"/>
+        </w:rPr>
+        <w:t>2       Phong 102       150</w:t>
+      </w:r>
+    </w:p>
+    <w:p>
+      <w:pPr>
+        <w:rPr>
+          <w:lang w:val="vi-VN"/>
+        </w:rPr>
+      </w:pPr>
+      <w:r>
+        <w:rPr>
+          <w:lang w:val="vi-VN"/>
+        </w:rPr>
+        <w:t>3       Phong 103       3900</w:t>
+      </w:r>
+    </w:p>
+    <w:p>
+      <w:pPr>
+        <w:rPr>
+          <w:lang w:val="vi-VN"/>
+        </w:rPr>
+      </w:pPr>
+      <w:r>
+        <w:rPr>
+          <w:lang w:val="vi-VN"/>
+        </w:rPr>
+        <w:t>4       Phong 104       1300</w:t>
+      </w:r>
+    </w:p>
+    <w:p>
+      <w:pPr>
+        <w:rPr>
+          <w:lang w:val="vi-VN"/>
+        </w:rPr>
+      </w:pPr>
+      <w:r>
+        <w:rPr>
+          <w:lang w:val="vi-VN"/>
+        </w:rPr>
+        <w:t>1       Phong 101       1100</w:t>
+      </w:r>
+    </w:p>
+    <w:p>
+      <w:pPr>
+        <w:rPr>
+          <w:lang w:val="vi-VN"/>
+        </w:rPr>
+      </w:pPr>
+      <w:r>
+        <w:rPr>
+          <w:lang w:val="vi-VN"/>
+        </w:rPr>
+        <w:t>2       Phong 102       150</w:t>
+      </w:r>
+    </w:p>
+    <w:p>
+      <w:pPr>
+        <w:rPr>
+          <w:lang w:val="vi-VN"/>
+        </w:rPr>
+      </w:pPr>
+      <w:r>
+        <w:rPr>
+          <w:lang w:val="vi-VN"/>
+        </w:rPr>
+        <w:t>3       Phong 103       3900</w:t>
+      </w:r>
+    </w:p>
+    <w:p>
+      <w:pPr>
+        <w:rPr>
+          <w:lang w:val="vi-VN"/>
+        </w:rPr>
+      </w:pPr>
+      <w:r>
+        <w:rPr>
+          <w:lang w:val="vi-VN"/>
+        </w:rPr>
+        <w:t>4       Phong 104       1300</w:t>
+      </w:r>
+    </w:p>
+    <w:p>
+      <w:pPr>
+        <w:rPr>
+          <w:lang w:val="vi-VN"/>
+        </w:rPr>
+      </w:pPr>
+      <w:r>
+        <w:rPr>
+          <w:lang w:val="vi-VN"/>
+        </w:rPr>
+        <w:t>1       Phong 101       1100</w:t>
+      </w:r>
+    </w:p>
+    <w:p>
+      <w:pPr>
+        <w:rPr>
+          <w:lang w:val="vi-VN"/>
+        </w:rPr>
+      </w:pPr>
+      <w:r>
+        <w:rPr>
+          <w:lang w:val="vi-VN"/>
+        </w:rPr>
+        <w:t>2       Phong 102       150</w:t>
+      </w:r>
+    </w:p>
+    <w:p>
+      <w:pPr>
+        <w:rPr>
+          <w:lang w:val="vi-VN"/>
+        </w:rPr>
+      </w:pPr>
+      <w:r>
+        <w:rPr>
+          <w:lang w:val="vi-VN"/>
+        </w:rPr>
+        <w:t>3       Phong 103       3900</w:t>
+      </w:r>
+    </w:p>
+    <w:p>
+      <w:pPr>
+        <w:rPr>
+          <w:lang w:val="vi-VN"/>
+        </w:rPr>
+      </w:pPr>
+      <w:r>
+        <w:rPr>
+          <w:lang w:val="vi-VN"/>
+        </w:rPr>
+        <w:t>4       Phong 104       1300</w:t>
+      </w:r>
+    </w:p>
+    <w:p>
+      <w:pPr>
+        <w:rPr>
+          <w:lang w:val="vi-VN"/>
+        </w:rPr>
+      </w:pPr>
+      <w:r>
+        <w:rPr>
+          <w:lang w:val="vi-VN"/>
+        </w:rPr>
+        <w:t>Nhap id phong tim kiem :2</w:t>
+      </w:r>
+    </w:p>
+    <w:p>
+      <w:pPr>
+        <w:rPr>
+          <w:lang w:val="vi-VN"/>
+        </w:rPr>
+      </w:pPr>
+      <w:r>
+        <w:rPr>
+          <w:lang w:val="vi-VN"/>
+        </w:rPr>
+        <w:lastRenderedPageBreak/>
+        <w:t>Tim thay phong co id la :2</w:t>
+      </w:r>
+    </w:p>
+    <w:p>
+      <w:pPr>
+        <w:pStyle w:val="Heading2"/>
+        <w:rPr>
+          <w:lang w:val="vi-VN"/>
+        </w:rPr>
+      </w:pPr>
+      <w:r>
+        <w:rPr>
+          <w:lang w:val="vi-VN"/>
+        </w:rPr>
+        <w:t>3.</w:t>
+      </w:r>
+      <w:r>
+        <w:rPr>
+          <w:lang w:val="vi-VN"/>
+        </w:rPr>
+        <w:t>14</w:t>
+      </w:r>
+      <w:r>
+        <w:rPr>
+          <w:lang w:val="vi-VN"/>
+        </w:rPr>
+        <w:t xml:space="preserve"> Tìm kiếm trả về node phòng </w:t>
+      </w:r>
+    </w:p>
+    <w:p>
+      <w:pPr>
+        <w:ind w:firstLine="720"/>
+        <w:rPr>
+          <w:lang w:val="vi-VN"/>
+        </w:rPr>
+      </w:pPr>
+      <w:r>
+        <w:rPr>
+          <w:lang w:val="vi-VN"/>
+        </w:rPr>
+        <w:t xml:space="preserve">Ý tưởng : Sau khi tìm kiếm id của phòng thì trả về </w:t>
+      </w:r>
+      <w:r>
+        <w:rPr>
+          <w:lang w:val="vi-VN"/>
+        </w:rPr>
+        <w:t>cấu trúc thông tin của</w:t>
+      </w:r>
+      <w:r>
+        <w:rPr>
+          <w:lang w:val="vi-VN"/>
+        </w:rPr>
+        <w:t xml:space="preserve"> phòng đó . </w:t>
+      </w:r>
+    </w:p>
+    <w:p>
+      <w:pPr>
+        <w:rPr>
+          <w:lang w:val="vi-VN"/>
+        </w:rPr>
+      </w:pPr>
+      <w:r>
+        <w:rPr>
+          <w:noProof/>
+          <w14:ligatures w14:val="standardContextual"/>
+        </w:rPr>
+        <w:drawing>
+          <wp:inline distT="0" distB="0" distL="0" distR="0" wp14:anchorId="794B6242" wp14:editId="16A74A3A">
+            <wp:extent cx="5943600" cy="3347085"/>
+            <wp:effectExtent l="0" t="0" r="0" b="5715"/>
+            <wp:docPr id="21" name="Picture 21"/>
+            <wp:cNvGraphicFramePr>
+              <a:graphicFrameLocks xmlns:a="http://schemas.openxmlformats.org/drawingml/2006/main" noChangeAspect="1"/>
+            </wp:cNvGraphicFramePr>
+            <a:graphic xmlns:a="http://schemas.openxmlformats.org/drawingml/2006/main">
+              <a:graphicData uri="http://schemas.openxmlformats.org/drawingml/2006/picture">
+                <pic:pic xmlns:pic="http://schemas.openxmlformats.org/drawingml/2006/picture">
+                  <pic:nvPicPr>
+                    <pic:cNvPr id="1" name=""/>
+                    <pic:cNvPicPr/>
+                  </pic:nvPicPr>
+                  <pic:blipFill>
+                    <a:blip r:embed="rId27"/>
+                    <a:stretch>
+                      <a:fillRect/>
+                    </a:stretch>
+                  </pic:blipFill>
+                  <pic:spPr>
+                    <a:xfrm>
+                      <a:off x="0" y="0"/>
+                      <a:ext cx="5943600" cy="3347085"/>
+                    </a:xfrm>
+                    <a:prstGeom prst="rect">
+                      <a:avLst/>
+                    </a:prstGeom>
+                  </pic:spPr>
+                </pic:pic>
+              </a:graphicData>
+            </a:graphic>
+          </wp:inline>
+        </w:drawing>
+      </w:r>
+    </w:p>
+    <w:p>
+      <w:pPr>
+        <w:rPr>
+          <w:lang w:val="vi-VN"/>
+        </w:rPr>
+      </w:pPr>
+    </w:p>
+    <w:p>
+      <w:pPr>
+        <w:pStyle w:val="Heading2"/>
+        <w:rPr>
+          <w:lang w:val="vi-VN"/>
+        </w:rPr>
+      </w:pPr>
+      <w:r>
+        <w:t>3.</w:t>
+      </w:r>
+      <w:r>
+        <w:t>15</w:t>
+      </w:r>
+      <w:r>
+        <w:t xml:space="preserve"> Merge stack ( hợp</w:t>
+      </w:r>
+      <w:r>
+        <w:rPr>
+          <w:lang w:val="vi-VN"/>
+        </w:rPr>
+        <w:t xml:space="preserve"> nhất stack )</w:t>
+      </w:r>
+    </w:p>
+    <w:p>
+      <w:pPr>
+        <w:ind w:firstLine="720"/>
+        <w:rPr>
+          <w:lang w:val="vi-VN"/>
+        </w:rPr>
+      </w:pPr>
+      <w:r>
+        <w:rPr>
+          <w:lang w:val="vi-VN"/>
+        </w:rPr>
+        <w:t xml:space="preserve">Ý tưởng là mỗi stack sẽ chứa </w:t>
+      </w:r>
+      <w:r>
+        <w:rPr>
+          <w:lang w:val="vi-VN"/>
+        </w:rPr>
+        <w:t>trong mỗi vị trí trong mảng , bây giờ em sẽ merge từng node của mỗi stack vào bên trong stack có chung , ý nghĩa để hợp nhất tất cả cả node trong stack vào chung một stack , ứng dụng trong việc sắp xếp , tìm kiếm ,quy hoạch động .</w:t>
+      </w:r>
+    </w:p>
+    <w:p>
+      <w:pPr>
+        <w:rPr>
+          <w:lang w:val="vi-VN"/>
+        </w:rPr>
+      </w:pPr>
+      <w:r>
+        <w:rPr>
+          <w:noProof/>
+          <w14:ligatures w14:val="standardContextual"/>
+        </w:rPr>
+        <w:drawing>
+          <wp:inline distT="0" distB="0" distL="0" distR="0" wp14:anchorId="6D3D5034" wp14:editId="7884724B">
+            <wp:extent cx="5943600" cy="1893570"/>
+            <wp:effectExtent l="0" t="0" r="0" b="0"/>
+            <wp:docPr id="10" name="Picture 10"/>
+            <wp:cNvGraphicFramePr>
+              <a:graphicFrameLocks xmlns:a="http://schemas.openxmlformats.org/drawingml/2006/main" noChangeAspect="1"/>
+            </wp:cNvGraphicFramePr>
+            <a:graphic xmlns:a="http://schemas.openxmlformats.org/drawingml/2006/main">
+              <a:graphicData uri="http://schemas.openxmlformats.org/drawingml/2006/picture">
+                <pic:pic xmlns:pic="http://schemas.openxmlformats.org/drawingml/2006/picture">
+                  <pic:nvPicPr>
+                    <pic:cNvPr id="1" name=""/>
+                    <pic:cNvPicPr/>
+                  </pic:nvPicPr>
+                  <pic:blipFill>
+                    <a:blip r:embed="rId28"/>
+                    <a:stretch>
+                      <a:fillRect/>
+                    </a:stretch>
+                  </pic:blipFill>
+                  <pic:spPr>
+                    <a:xfrm>
+                      <a:off x="0" y="0"/>
                       <a:ext cx="5943600" cy="1893570"/>
                     </a:xfrm>
                     <a:prstGeom prst="rect">
@@ -6535,14 +6656,16 @@
     </w:p>
     <w:p>
       <w:pPr>
-        <w:rPr>
-          <w:lang w:val="vi-VN"/>
-        </w:rPr>
-      </w:pPr>
-      <w:r>
-        <w:rPr>
-          <w:lang w:val="vi-VN"/>
-        </w:rPr>
+        <w:ind w:firstLine="720"/>
+        <w:rPr>
+          <w:lang w:val="vi-VN"/>
+        </w:rPr>
+      </w:pPr>
+      <w:r>
+        <w:rPr>
+          <w:lang w:val="vi-VN"/>
+        </w:rPr>
+        <w:lastRenderedPageBreak/>
         <w:t xml:space="preserve">Giải thuật : </w:t>
       </w:r>
     </w:p>
@@ -6738,124 +6861,124 @@
         <w:rPr>
           <w:lang w:val="vi-VN"/>
         </w:rPr>
+        <w:t>2       Phong 102       150</w:t>
+      </w:r>
+    </w:p>
+    <w:p>
+      <w:pPr>
+        <w:rPr>
+          <w:lang w:val="vi-VN"/>
+        </w:rPr>
+      </w:pPr>
+      <w:r>
+        <w:rPr>
+          <w:lang w:val="vi-VN"/>
+        </w:rPr>
+        <w:t>3       Phong 103       3900</w:t>
+      </w:r>
+    </w:p>
+    <w:p>
+      <w:pPr>
+        <w:rPr>
+          <w:lang w:val="vi-VN"/>
+        </w:rPr>
+      </w:pPr>
+      <w:r>
+        <w:rPr>
+          <w:lang w:val="vi-VN"/>
+        </w:rPr>
+        <w:t>4       Phong 104       1300</w:t>
+      </w:r>
+    </w:p>
+    <w:p>
+      <w:pPr>
+        <w:rPr>
+          <w:lang w:val="vi-VN"/>
+        </w:rPr>
+      </w:pPr>
+      <w:r>
+        <w:rPr>
+          <w:lang w:val="vi-VN"/>
+        </w:rPr>
+        <w:t>1       Phong 101       1100</w:t>
+      </w:r>
+    </w:p>
+    <w:p>
+      <w:pPr>
+        <w:rPr>
+          <w:lang w:val="vi-VN"/>
+        </w:rPr>
+      </w:pPr>
+      <w:r>
+        <w:rPr>
+          <w:lang w:val="vi-VN"/>
+        </w:rPr>
+        <w:t>2       Phong 102       150</w:t>
+      </w:r>
+    </w:p>
+    <w:p>
+      <w:pPr>
+        <w:rPr>
+          <w:lang w:val="vi-VN"/>
+        </w:rPr>
+      </w:pPr>
+      <w:r>
+        <w:rPr>
+          <w:lang w:val="vi-VN"/>
+        </w:rPr>
+        <w:t>3       Phong 103       3900</w:t>
+      </w:r>
+    </w:p>
+    <w:p>
+      <w:pPr>
+        <w:rPr>
+          <w:lang w:val="vi-VN"/>
+        </w:rPr>
+      </w:pPr>
+      <w:r>
+        <w:rPr>
+          <w:lang w:val="vi-VN"/>
+        </w:rPr>
+        <w:t>4       Phong 104       1300</w:t>
+      </w:r>
+    </w:p>
+    <w:p>
+      <w:pPr>
+        <w:rPr>
+          <w:lang w:val="vi-VN"/>
+        </w:rPr>
+      </w:pPr>
+      <w:r>
+        <w:rPr>
+          <w:lang w:val="vi-VN"/>
+        </w:rPr>
+        <w:t>1       Phong 101       1100</w:t>
+      </w:r>
+    </w:p>
+    <w:p>
+      <w:pPr>
+        <w:rPr>
+          <w:lang w:val="vi-VN"/>
+        </w:rPr>
+      </w:pPr>
+      <w:r>
+        <w:rPr>
+          <w:lang w:val="vi-VN"/>
+        </w:rPr>
+        <w:t>2       Phong 102       150</w:t>
+      </w:r>
+    </w:p>
+    <w:p>
+      <w:pPr>
+        <w:rPr>
+          <w:lang w:val="vi-VN"/>
+        </w:rPr>
+      </w:pPr>
+      <w:r>
+        <w:rPr>
+          <w:lang w:val="vi-VN"/>
+        </w:rPr>
         <w:lastRenderedPageBreak/>
-        <w:t>2       Phong 102       150</w:t>
-      </w:r>
-    </w:p>
-    <w:p>
-      <w:pPr>
-        <w:rPr>
-          <w:lang w:val="vi-VN"/>
-        </w:rPr>
-      </w:pPr>
-      <w:r>
-        <w:rPr>
-          <w:lang w:val="vi-VN"/>
-        </w:rPr>
-        <w:t>3       Phong 103       3900</w:t>
-      </w:r>
-    </w:p>
-    <w:p>
-      <w:pPr>
-        <w:rPr>
-          <w:lang w:val="vi-VN"/>
-        </w:rPr>
-      </w:pPr>
-      <w:r>
-        <w:rPr>
-          <w:lang w:val="vi-VN"/>
-        </w:rPr>
-        <w:t>4       Phong 104       1300</w:t>
-      </w:r>
-    </w:p>
-    <w:p>
-      <w:pPr>
-        <w:rPr>
-          <w:lang w:val="vi-VN"/>
-        </w:rPr>
-      </w:pPr>
-      <w:r>
-        <w:rPr>
-          <w:lang w:val="vi-VN"/>
-        </w:rPr>
-        <w:t>1       Phong 101       1100</w:t>
-      </w:r>
-    </w:p>
-    <w:p>
-      <w:pPr>
-        <w:rPr>
-          <w:lang w:val="vi-VN"/>
-        </w:rPr>
-      </w:pPr>
-      <w:r>
-        <w:rPr>
-          <w:lang w:val="vi-VN"/>
-        </w:rPr>
-        <w:t>2       Phong 102       150</w:t>
-      </w:r>
-    </w:p>
-    <w:p>
-      <w:pPr>
-        <w:rPr>
-          <w:lang w:val="vi-VN"/>
-        </w:rPr>
-      </w:pPr>
-      <w:r>
-        <w:rPr>
-          <w:lang w:val="vi-VN"/>
-        </w:rPr>
-        <w:t>3       Phong 103       3900</w:t>
-      </w:r>
-    </w:p>
-    <w:p>
-      <w:pPr>
-        <w:rPr>
-          <w:lang w:val="vi-VN"/>
-        </w:rPr>
-      </w:pPr>
-      <w:r>
-        <w:rPr>
-          <w:lang w:val="vi-VN"/>
-        </w:rPr>
-        <w:t>4       Phong 104       1300</w:t>
-      </w:r>
-    </w:p>
-    <w:p>
-      <w:pPr>
-        <w:rPr>
-          <w:lang w:val="vi-VN"/>
-        </w:rPr>
-      </w:pPr>
-      <w:r>
-        <w:rPr>
-          <w:lang w:val="vi-VN"/>
-        </w:rPr>
-        <w:t>1       Phong 101       1100</w:t>
-      </w:r>
-    </w:p>
-    <w:p>
-      <w:pPr>
-        <w:rPr>
-          <w:lang w:val="vi-VN"/>
-        </w:rPr>
-      </w:pPr>
-      <w:r>
-        <w:rPr>
-          <w:lang w:val="vi-VN"/>
-        </w:rPr>
-        <w:t>2       Phong 102       150</w:t>
-      </w:r>
-    </w:p>
-    <w:p>
-      <w:pPr>
-        <w:rPr>
-          <w:lang w:val="vi-VN"/>
-        </w:rPr>
-      </w:pPr>
-      <w:r>
-        <w:rPr>
-          <w:lang w:val="vi-VN"/>
-        </w:rPr>
         <w:t>3       Phong 103       3900</w:t>
       </w:r>
     </w:p>
@@ -6910,48 +7033,80 @@
     </w:p>
     <w:p>
       <w:pPr>
-        <w:rPr>
-          <w:lang w:val="vi-VN"/>
-        </w:rPr>
-      </w:pPr>
-      <w:r>
-        <w:rPr>
-          <w:lang w:val="vi-VN"/>
-        </w:rPr>
-        <w:t xml:space="preserve">Nhưng mà chúng ta thấy nó lại không sắp xếp theo đúng kiểu stack là từ trên xuống dưới , khái niệm stack là thêm vào cuỗi thì lấy ra đầu . Vậy thì in ra phải là 4 3 2 1 </w:t>
-      </w:r>
-    </w:p>
-    <w:p>
-      <w:pPr>
-        <w:rPr>
-          <w:lang w:val="vi-VN"/>
-        </w:rPr>
-      </w:pPr>
-      <w:r>
-        <w:rPr>
-          <w:lang w:val="vi-VN"/>
-        </w:rPr>
-        <w:t xml:space="preserve">Lúc này ta có thể sử dụn đến vector </w:t>
-      </w:r>
-    </w:p>
-    <w:p>
-      <w:pPr>
-        <w:rPr>
-          <w:lang w:val="vi-VN"/>
-        </w:rPr>
-      </w:pPr>
-    </w:p>
-    <w:p>
-      <w:pPr>
-        <w:rPr>
-          <w:lang w:val="vi-VN"/>
-        </w:rPr>
-      </w:pPr>
-      <w:r>
-        <w:rPr>
-          <w:lang w:val="vi-VN"/>
-        </w:rPr>
-        <w:t xml:space="preserve">3.11 </w:t>
+        <w:ind w:firstLine="720"/>
+        <w:rPr>
+          <w:lang w:val="vi-VN"/>
+        </w:rPr>
+      </w:pPr>
+      <w:r>
+        <w:rPr>
+          <w:lang w:val="vi-VN"/>
+        </w:rPr>
+        <w:t xml:space="preserve">Tuy nhiên </w:t>
+      </w:r>
+      <w:r>
+        <w:rPr>
+          <w:lang w:val="vi-VN"/>
+        </w:rPr>
+        <w:t xml:space="preserve">ta thấy nó lại không sắp xếp theo đúng kiểu stack là từ trên xuống dưới , khái niệm stack là thêm vào cuỗi thì lấy ra đầu . Vậy thì in ra phải là 4 3 2 1 </w:t>
+      </w:r>
+    </w:p>
+    <w:p>
+      <w:pPr>
+        <w:rPr>
+          <w:lang w:val="vi-VN"/>
+        </w:rPr>
+      </w:pPr>
+      <w:r>
+        <w:rPr>
+          <w:lang w:val="vi-VN"/>
+        </w:rPr>
+        <w:t xml:space="preserve">Lúc này ta có thể sử </w:t>
+      </w:r>
+      <w:r>
+        <w:rPr>
+          <w:lang w:val="vi-VN"/>
+        </w:rPr>
+        <w:t>dụng</w:t>
+      </w:r>
+      <w:r>
+        <w:rPr>
+          <w:lang w:val="vi-VN"/>
+        </w:rPr>
+        <w:t xml:space="preserve"> đến vector </w:t>
+      </w:r>
+    </w:p>
+    <w:p>
+      <w:pPr>
+        <w:rPr>
+          <w:lang w:val="vi-VN"/>
+        </w:rPr>
+      </w:pPr>
+    </w:p>
+    <w:p>
+      <w:pPr>
+        <w:pStyle w:val="Heading2"/>
+        <w:rPr>
+          <w:lang w:val="vi-VN"/>
+        </w:rPr>
+      </w:pPr>
+      <w:r>
+        <w:rPr>
+          <w:lang w:val="vi-VN"/>
+        </w:rPr>
+        <w:t>3.</w:t>
+      </w:r>
+      <w:r>
+        <w:rPr>
+          <w:lang w:val="vi-VN"/>
+        </w:rPr>
+        <w:t>16</w:t>
+      </w:r>
+      <w:r>
+        <w:rPr>
+          <w:lang w:val="vi-VN"/>
+        </w:rPr>
+        <w:t xml:space="preserve"> </w:t>
       </w:r>
       <w:r>
         <w:rPr>
@@ -6959,6 +7114,12 @@
         </w:rPr>
         <w:t xml:space="preserve">Sử dụng stack kết hợp vector </w:t>
       </w:r>
+      <w:r>
+        <w:rPr>
+          <w:lang w:val="vi-VN"/>
+        </w:rPr>
+        <w:t xml:space="preserve">để duyệt </w:t>
+      </w:r>
     </w:p>
     <w:p>
       <w:pPr>
@@ -6997,6 +7158,13 @@
           <w:lang w:val="vi-VN"/>
         </w:rPr>
       </w:pPr>
+    </w:p>
+    <w:p>
+      <w:pPr>
+        <w:rPr>
+          <w:lang w:val="vi-VN"/>
+        </w:rPr>
+      </w:pPr>
       <w:r>
         <w:rPr>
           <w:lang w:val="vi-VN"/>
@@ -7004,16 +7172,13 @@
         <w:t>Giải thuật :</w:t>
       </w:r>
     </w:p>
-    <w:p/>
-    <w:p/>
-    <w:p>
-      <w:pPr>
-        <w:rPr>
-          <w:lang w:val="vi-VN"/>
-        </w:rPr>
-      </w:pPr>
-      <w:r>
-        <w:lastRenderedPageBreak/>
+    <w:p>
+      <w:pPr>
+        <w:rPr>
+          <w:lang w:val="vi-VN"/>
+        </w:rPr>
+      </w:pPr>
+      <w:r>
         <w:t>Bây</w:t>
       </w:r>
       <w:r>
@@ -7144,6 +7309,7 @@
         <w:rPr>
           <w:lang w:val="vi-VN"/>
         </w:rPr>
+        <w:lastRenderedPageBreak/>
         <w:t>1               Phong 101               1100</w:t>
       </w:r>
     </w:p>
@@ -7326,7 +7492,6 @@
         <w:rPr>
           <w:lang w:val="vi-VN"/>
         </w:rPr>
-        <w:lastRenderedPageBreak/>
         <w:t>3               Phong 103               3900</w:t>
       </w:r>
     </w:p>
@@ -7460,6 +7625,7 @@
         <w:rPr>
           <w:lang w:val="vi-VN"/>
         </w:rPr>
+        <w:lastRenderedPageBreak/>
         <w:t>3.</w:t>
       </w:r>
       <w:r>
@@ -7511,120 +7677,106 @@
           <w:lang w:val="vi-VN"/>
         </w:rPr>
         <w:t xml:space="preserve">K này là vị trí thứ s.top-&gt;next nghĩa là node kế tiếp </w:t>
+      </w:r>
+    </w:p>
+    <w:p>
+      <w:pPr>
+        <w:pStyle w:val="Heading2"/>
+        <w:rPr>
+          <w:lang w:val="vi-VN"/>
+        </w:rPr>
+      </w:pPr>
+      <w:r>
+        <w:rPr>
+          <w:lang w:val="vi-VN"/>
+        </w:rPr>
+        <w:t>3.</w:t>
+      </w:r>
+      <w:r>
+        <w:rPr>
+          <w:lang w:val="vi-VN"/>
+        </w:rPr>
+        <w:t>18</w:t>
+      </w:r>
+      <w:r>
+        <w:rPr>
+          <w:lang w:val="vi-VN"/>
+        </w:rPr>
+        <w:t xml:space="preserve"> Hàm tìm giá thuê phòng nhỏ nhất</w:t>
+      </w:r>
+    </w:p>
+    <w:p>
+      <w:pPr>
+        <w:pStyle w:val="Heading2"/>
+        <w:rPr>
+          <w:lang w:val="vi-VN"/>
+        </w:rPr>
+      </w:pPr>
+      <w:r>
+        <w:rPr>
+          <w:lang w:val="vi-VN"/>
+        </w:rPr>
+        <w:t>3.14 Hàm sắp xếp selection sort</w:t>
+      </w:r>
+    </w:p>
+    <w:p>
+      <w:pPr>
+        <w:pStyle w:val="Heading2"/>
+        <w:rPr>
+          <w:lang w:val="vi-VN"/>
+        </w:rPr>
+      </w:pPr>
+      <w:r>
+        <w:rPr>
+          <w:lang w:val="vi-VN"/>
+        </w:rPr>
+        <w:t>3.15 Hàm sắp xếp merge sort</w:t>
+      </w:r>
+    </w:p>
+    <w:p>
+      <w:pPr>
+        <w:pStyle w:val="Heading2"/>
+        <w:rPr>
+          <w:lang w:val="vi-VN"/>
+        </w:rPr>
+      </w:pPr>
+      <w:r>
+        <w:rPr>
+          <w:lang w:val="vi-VN"/>
+        </w:rPr>
+        <w:t xml:space="preserve">3.16 Hàm tìm kiếm nhị phân </w:t>
+      </w:r>
+    </w:p>
+    <w:p>
+      <w:pPr>
+        <w:rPr>
+          <w:lang w:val="vi-VN"/>
+        </w:rPr>
+      </w:pPr>
+      <w:r>
+        <w:rPr>
+          <w:lang w:val="vi-VN"/>
+        </w:rPr>
+        <w:t>3.18 Hàm Ctrl z và Ctrl y xóa đi và phục hồi</w:t>
+      </w:r>
+    </w:p>
+    <w:p>
+      <w:pPr>
+        <w:rPr>
+          <w:lang w:val="vi-VN"/>
+        </w:rPr>
+      </w:pPr>
+      <w:r>
+        <w:rPr>
+          <w:lang w:val="vi-VN"/>
+        </w:rPr>
+        <w:t xml:space="preserve">3. Kết hợp stack với linked list </w:t>
       </w:r>
       <w:bookmarkStart w:id="20" w:name="_GoBack"/>
       <w:bookmarkEnd w:id="20"/>
     </w:p>
     <w:p>
       <w:pPr>
-        <w:pStyle w:val="Heading2"/>
-        <w:rPr>
-          <w:lang w:val="vi-VN"/>
-        </w:rPr>
-      </w:pPr>
-      <w:r>
-        <w:rPr>
-          <w:lang w:val="vi-VN"/>
-        </w:rPr>
-        <w:t>3.</w:t>
-      </w:r>
-      <w:r>
-        <w:rPr>
-          <w:lang w:val="vi-VN"/>
-        </w:rPr>
-        <w:t>18</w:t>
-      </w:r>
-      <w:r>
-        <w:rPr>
-          <w:lang w:val="vi-VN"/>
-        </w:rPr>
-        <w:t xml:space="preserve"> Hàm tìm giá thuê phòng nhỏ nhất</w:t>
-      </w:r>
-    </w:p>
-    <w:p>
-      <w:pPr>
-        <w:pStyle w:val="Heading2"/>
-        <w:rPr>
-          <w:lang w:val="vi-VN"/>
-        </w:rPr>
-      </w:pPr>
-      <w:r>
-        <w:rPr>
-          <w:lang w:val="vi-VN"/>
-        </w:rPr>
-        <w:t>3.14 Hàm sắp xếp selection sort</w:t>
-      </w:r>
-    </w:p>
-    <w:p>
-      <w:pPr>
-        <w:pStyle w:val="Heading2"/>
-        <w:rPr>
-          <w:lang w:val="vi-VN"/>
-        </w:rPr>
-      </w:pPr>
-      <w:r>
-        <w:rPr>
-          <w:lang w:val="vi-VN"/>
-        </w:rPr>
-        <w:t>3.15 Hàm sắp xếp merge sort</w:t>
-      </w:r>
-    </w:p>
-    <w:p>
-      <w:pPr>
-        <w:pStyle w:val="Heading2"/>
-        <w:rPr>
-          <w:lang w:val="vi-VN"/>
-        </w:rPr>
-      </w:pPr>
-      <w:r>
-        <w:rPr>
-          <w:lang w:val="vi-VN"/>
-        </w:rPr>
-        <w:t xml:space="preserve">3.16 Hàm tìm kiếm nhị phân </w:t>
-      </w:r>
-    </w:p>
-    <w:p>
-      <w:pPr>
-        <w:pStyle w:val="Heading2"/>
-        <w:rPr>
-          <w:lang w:val="vi-VN"/>
-        </w:rPr>
-      </w:pPr>
-      <w:r>
-        <w:rPr>
-          <w:lang w:val="vi-VN"/>
-        </w:rPr>
-        <w:t>3.17 Hàm tìm kiếm chiều rộng</w:t>
-      </w:r>
-    </w:p>
-    <w:p>
-      <w:pPr>
-        <w:rPr>
-          <w:lang w:val="vi-VN"/>
-        </w:rPr>
-      </w:pPr>
-      <w:r>
-        <w:rPr>
-          <w:lang w:val="vi-VN"/>
-        </w:rPr>
-        <w:t>3.18 Hàm Ctrl z và Ctrl y xóa đi và phục hồi</w:t>
-      </w:r>
-    </w:p>
-    <w:p>
-      <w:pPr>
-        <w:rPr>
-          <w:lang w:val="vi-VN"/>
-        </w:rPr>
-      </w:pPr>
-      <w:r>
-        <w:rPr>
-          <w:lang w:val="vi-VN"/>
-        </w:rPr>
-        <w:t xml:space="preserve">3. Kết hợp stack với linked list </w:t>
-      </w:r>
-    </w:p>
-    <w:p>
-      <w:pPr>
         <w:rPr>
           <w:lang w:val="vi-VN"/>
         </w:rPr>
@@ -7644,8 +7796,8 @@
       </w:pPr>
     </w:p>
     <w:sectPr>
-      <w:headerReference w:type="default" r:id="rId27"/>
-      <w:footerReference w:type="default" r:id="rId28"/>
+      <w:headerReference w:type="default" r:id="rId29"/>
+      <w:footerReference w:type="default" r:id="rId30"/>
       <w:pgSz w:w="12240" w:h="15840"/>
       <w:pgMar w:top="1440" w:right="1440" w:bottom="1440" w:left="1440" w:header="720" w:footer="720" w:gutter="0"/>
       <w:cols w:space="720"/>
@@ -8723,6 +8875,95 @@
       </w:pPr>
     </w:lvl>
   </w:abstractNum>
+  <w:abstractNum w:abstractNumId="6" w15:restartNumberingAfterBreak="0">
+    <w:nsid w:val="7AEC12CD"/>
+    <w:multiLevelType w:val="hybridMultilevel"/>
+    <w:tmpl w:val="A86A5A32"/>
+    <w:lvl w:ilvl="0" w:tplc="04090017">
+      <w:start w:val="1"/>
+      <w:numFmt w:val="lowerLetter"/>
+      <w:lvlText w:val="%1)"/>
+      <w:lvlJc w:val="left"/>
+      <w:pPr>
+        <w:ind w:left="720" w:hanging="360"/>
+      </w:pPr>
+      <w:rPr>
+        <w:rFonts w:hint="default"/>
+      </w:rPr>
+    </w:lvl>
+    <w:lvl w:ilvl="1" w:tplc="04090019" w:tentative="1">
+      <w:start w:val="1"/>
+      <w:numFmt w:val="lowerLetter"/>
+      <w:lvlText w:val="%2."/>
+      <w:lvlJc w:val="left"/>
+      <w:pPr>
+        <w:ind w:left="1440" w:hanging="360"/>
+      </w:pPr>
+    </w:lvl>
+    <w:lvl w:ilvl="2" w:tplc="0409001B" w:tentative="1">
+      <w:start w:val="1"/>
+      <w:numFmt w:val="lowerRoman"/>
+      <w:lvlText w:val="%3."/>
+      <w:lvlJc w:val="right"/>
+      <w:pPr>
+        <w:ind w:left="2160" w:hanging="180"/>
+      </w:pPr>
+    </w:lvl>
+    <w:lvl w:ilvl="3" w:tplc="0409000F" w:tentative="1">
+      <w:start w:val="1"/>
+      <w:numFmt w:val="decimal"/>
+      <w:lvlText w:val="%4."/>
+      <w:lvlJc w:val="left"/>
+      <w:pPr>
+        <w:ind w:left="2880" w:hanging="360"/>
+      </w:pPr>
+    </w:lvl>
+    <w:lvl w:ilvl="4" w:tplc="04090019" w:tentative="1">
+      <w:start w:val="1"/>
+      <w:numFmt w:val="lowerLetter"/>
+      <w:lvlText w:val="%5."/>
+      <w:lvlJc w:val="left"/>
+      <w:pPr>
+        <w:ind w:left="3600" w:hanging="360"/>
+      </w:pPr>
+    </w:lvl>
+    <w:lvl w:ilvl="5" w:tplc="0409001B" w:tentative="1">
+      <w:start w:val="1"/>
+      <w:numFmt w:val="lowerRoman"/>
+      <w:lvlText w:val="%6."/>
+      <w:lvlJc w:val="right"/>
+      <w:pPr>
+        <w:ind w:left="4320" w:hanging="180"/>
+      </w:pPr>
+    </w:lvl>
+    <w:lvl w:ilvl="6" w:tplc="0409000F" w:tentative="1">
+      <w:start w:val="1"/>
+      <w:numFmt w:val="decimal"/>
+      <w:lvlText w:val="%7."/>
+      <w:lvlJc w:val="left"/>
+      <w:pPr>
+        <w:ind w:left="5040" w:hanging="360"/>
+      </w:pPr>
+    </w:lvl>
+    <w:lvl w:ilvl="7" w:tplc="04090019" w:tentative="1">
+      <w:start w:val="1"/>
+      <w:numFmt w:val="lowerLetter"/>
+      <w:lvlText w:val="%8."/>
+      <w:lvlJc w:val="left"/>
+      <w:pPr>
+        <w:ind w:left="5760" w:hanging="360"/>
+      </w:pPr>
+    </w:lvl>
+    <w:lvl w:ilvl="8" w:tplc="0409001B" w:tentative="1">
+      <w:start w:val="1"/>
+      <w:numFmt w:val="lowerRoman"/>
+      <w:lvlText w:val="%9."/>
+      <w:lvlJc w:val="right"/>
+      <w:pPr>
+        <w:ind w:left="6480" w:hanging="180"/>
+      </w:pPr>
+    </w:lvl>
+  </w:abstractNum>
   <w:num w:numId="1">
     <w:abstractNumId w:val="4"/>
   </w:num>
@@ -8740,6 +8981,9 @@
   </w:num>
   <w:num w:numId="6">
     <w:abstractNumId w:val="0"/>
+  </w:num>
+  <w:num w:numId="7">
+    <w:abstractNumId w:val="6"/>
   </w:num>
 </w:numbering>
 </file>
@@ -9223,6 +9467,28 @@
       <w:lang w:val="vi"/>
     </w:rPr>
   </w:style>
+  <w:style w:type="paragraph" w:styleId="Heading4">
+    <w:name w:val="heading 4"/>
+    <w:basedOn w:val="Normal"/>
+    <w:next w:val="Normal"/>
+    <w:link w:val="Heading4Char"/>
+    <w:uiPriority w:val="9"/>
+    <w:unhideWhenUsed/>
+    <w:qFormat/>
+    <w:rsid w:val="00D7145D"/>
+    <w:pPr>
+      <w:keepNext/>
+      <w:keepLines/>
+      <w:spacing w:before="40" w:after="0"/>
+      <w:outlineLvl w:val="3"/>
+    </w:pPr>
+    <w:rPr>
+      <w:rFonts w:asciiTheme="majorHAnsi" w:eastAsiaTheme="majorEastAsia" w:hAnsiTheme="majorHAnsi" w:cstheme="majorBidi"/>
+      <w:i/>
+      <w:iCs/>
+      <w:color w:val="2F5496" w:themeColor="accent1" w:themeShade="BF"/>
+    </w:rPr>
+  </w:style>
   <w:style w:type="character" w:default="1" w:styleId="DefaultParagraphFont">
     <w:name w:val="Default Paragraph Font"/>
     <w:uiPriority w:val="1"/>
@@ -9426,6 +9692,23 @@
       <w:kern w:val="0"/>
       <w:sz w:val="26"/>
       <w:szCs w:val="26"/>
+      <w14:ligatures w14:val="none"/>
+    </w:rPr>
+  </w:style>
+  <w:style w:type="character" w:customStyle="1" w:styleId="Heading4Char">
+    <w:name w:val="Heading 4 Char"/>
+    <w:basedOn w:val="DefaultParagraphFont"/>
+    <w:link w:val="Heading4"/>
+    <w:uiPriority w:val="9"/>
+    <w:rsid w:val="00D7145D"/>
+    <w:rPr>
+      <w:rFonts w:asciiTheme="majorHAnsi" w:eastAsiaTheme="majorEastAsia" w:hAnsiTheme="majorHAnsi" w:cstheme="majorBidi"/>
+      <w:i/>
+      <w:iCs/>
+      <w:color w:val="2F5496" w:themeColor="accent1" w:themeShade="BF"/>
+      <w:kern w:val="0"/>
+      <w:sz w:val="24"/>
+      <w:szCs w:val="24"/>
       <w14:ligatures w14:val="none"/>
     </w:rPr>
   </w:style>

</xml_diff>